<commit_message>
made some small modifications
</commit_message>
<xml_diff>
--- a/00/ComputationalThinking_Syllabus_CN_simplfied.docx
+++ b/00/ComputationalThinking_Syllabus_CN_simplfied.docx
@@ -47,6 +47,7 @@
           <w:szCs w:val="28"/>
         </w:rPr>
       </w:pPr>
+      <w:proofErr w:type="spellStart"/>
       <w:r>
         <w:rPr>
           <w:sz w:val="22"/>
@@ -54,6 +55,7 @@
         </w:rPr>
         <w:t>benkoo@tsinghua.edu.dn</w:t>
       </w:r>
+      <w:proofErr w:type="spellEnd"/>
     </w:p>
     <w:p>
       <w:pPr>
@@ -1217,1316 +1219,1348 @@
           <w:rFonts w:ascii="华文细黑" w:eastAsia="华文细黑" w:hAnsi="华文细黑"/>
         </w:rPr>
       </w:pPr>
+      <w:r>
+        <w:rPr>
+          <w:rFonts w:ascii="华文细黑" w:eastAsia="华文细黑" w:hAnsi="华文细黑" w:cs="新細明體" w:hint="eastAsia"/>
+          <w:lang w:eastAsia="zh-TW"/>
+        </w:rPr>
+        <w:t>这</w:t>
+      </w:r>
+      <w:r>
+        <w:rPr>
+          <w:rFonts w:ascii="华文细黑" w:eastAsia="华文细黑" w:hAnsi="华文细黑" w:hint="eastAsia"/>
+          <w:lang w:eastAsia="zh-TW"/>
+        </w:rPr>
+        <w:t>一套</w:t>
+      </w:r>
+      <w:r>
+        <w:rPr>
+          <w:rFonts w:ascii="华文细黑" w:eastAsia="华文细黑" w:hAnsi="华文细黑" w:cs="新細明體" w:hint="eastAsia"/>
+          <w:lang w:eastAsia="zh-TW"/>
+        </w:rPr>
+        <w:t>论证</w:t>
+      </w:r>
+      <w:r>
+        <w:rPr>
+          <w:rFonts w:ascii="华文细黑" w:eastAsia="华文细黑" w:hAnsi="华文细黑" w:hint="eastAsia"/>
+          <w:lang w:eastAsia="zh-TW"/>
+        </w:rPr>
+        <w:t>方法，将三</w:t>
+      </w:r>
+      <w:r>
+        <w:rPr>
+          <w:rFonts w:ascii="华文细黑" w:eastAsia="华文细黑" w:hAnsi="华文细黑" w:cs="新細明體" w:hint="eastAsia"/>
+          <w:lang w:eastAsia="zh-TW"/>
+        </w:rPr>
+        <w:t>类</w:t>
+      </w:r>
+      <w:r>
+        <w:rPr>
+          <w:rFonts w:ascii="华文细黑" w:eastAsia="华文细黑" w:hAnsi="华文细黑" w:hint="eastAsia"/>
+          <w:lang w:eastAsia="zh-TW"/>
+        </w:rPr>
+        <w:t>不同的系</w:t>
+      </w:r>
+      <w:r>
+        <w:rPr>
+          <w:rFonts w:ascii="华文细黑" w:eastAsia="华文细黑" w:hAnsi="华文细黑" w:cs="新細明體" w:hint="eastAsia"/>
+          <w:lang w:eastAsia="zh-TW"/>
+        </w:rPr>
+        <w:t>统设计</w:t>
+      </w:r>
+      <w:r>
+        <w:rPr>
+          <w:rFonts w:ascii="华文细黑" w:eastAsia="华文细黑" w:hAnsi="华文细黑" w:hint="eastAsia"/>
+          <w:lang w:eastAsia="zh-TW"/>
+        </w:rPr>
+        <w:t>从</w:t>
+      </w:r>
+      <w:r>
+        <w:rPr>
+          <w:rFonts w:ascii="华文细黑" w:eastAsia="华文细黑" w:hAnsi="华文细黑" w:cs="新細明體" w:hint="eastAsia"/>
+          <w:lang w:eastAsia="zh-TW"/>
+        </w:rPr>
+        <w:t>业</w:t>
+      </w:r>
+      <w:r>
+        <w:rPr>
+          <w:rFonts w:ascii="华文细黑" w:eastAsia="华文细黑" w:hAnsi="华文细黑" w:hint="eastAsia"/>
+          <w:lang w:eastAsia="zh-TW"/>
+        </w:rPr>
+        <w:t>人</w:t>
+      </w:r>
+      <w:r>
+        <w:rPr>
+          <w:rFonts w:ascii="华文细黑" w:eastAsia="华文细黑" w:hAnsi="华文细黑" w:cs="新細明體" w:hint="eastAsia"/>
+          <w:lang w:eastAsia="zh-TW"/>
+        </w:rPr>
+        <w:t>员</w:t>
+      </w:r>
+      <w:r>
+        <w:rPr>
+          <w:rFonts w:ascii="华文细黑" w:eastAsia="华文细黑" w:hAnsi="华文细黑" w:hint="eastAsia"/>
+          <w:lang w:eastAsia="zh-TW"/>
+        </w:rPr>
+        <w:t>，从</w:t>
+      </w:r>
+      <w:r>
+        <w:rPr>
+          <w:rFonts w:ascii="华文细黑" w:eastAsia="华文细黑" w:hAnsi="华文细黑"/>
+          <w:lang w:eastAsia="zh-TW"/>
+        </w:rPr>
+        <w:t>(A)</w:t>
+      </w:r>
+      <w:r>
+        <w:rPr>
+          <w:rFonts w:ascii="华文细黑" w:eastAsia="华文细黑" w:hAnsi="华文细黑" w:hint="eastAsia"/>
+          <w:lang w:eastAsia="zh-TW"/>
+        </w:rPr>
+        <w:t>宏</w:t>
+      </w:r>
+      <w:r>
+        <w:rPr>
+          <w:rFonts w:ascii="华文细黑" w:eastAsia="华文细黑" w:hAnsi="华文细黑" w:cs="新細明體" w:hint="eastAsia"/>
+          <w:lang w:eastAsia="zh-TW"/>
+        </w:rPr>
+        <w:t>观</w:t>
+      </w:r>
+      <w:r>
+        <w:rPr>
+          <w:rFonts w:ascii="华文细黑" w:eastAsia="华文细黑" w:hAnsi="华文细黑" w:hint="eastAsia"/>
+          <w:lang w:eastAsia="zh-TW"/>
+        </w:rPr>
+        <w:t>的机会辨</w:t>
+      </w:r>
+      <w:r>
+        <w:rPr>
+          <w:rFonts w:ascii="华文细黑" w:eastAsia="华文细黑" w:hAnsi="华文细黑" w:cs="新細明體" w:hint="eastAsia"/>
+          <w:lang w:eastAsia="zh-TW"/>
+        </w:rPr>
+        <w:t>识</w:t>
+      </w:r>
+      <w:r>
+        <w:rPr>
+          <w:rFonts w:ascii="华文细黑" w:eastAsia="华文细黑" w:hAnsi="华文细黑" w:hint="eastAsia"/>
+          <w:lang w:eastAsia="zh-TW"/>
+        </w:rPr>
+        <w:t>、</w:t>
+      </w:r>
+      <w:r>
+        <w:rPr>
+          <w:rFonts w:ascii="华文细黑" w:eastAsia="华文细黑" w:hAnsi="华文细黑"/>
+          <w:lang w:eastAsia="zh-TW"/>
+        </w:rPr>
+        <w:t>(B)</w:t>
+      </w:r>
+      <w:r>
+        <w:rPr>
+          <w:rFonts w:ascii="华文细黑" w:eastAsia="华文细黑" w:hAnsi="华文细黑" w:hint="eastAsia"/>
+          <w:lang w:eastAsia="zh-TW"/>
+        </w:rPr>
+        <w:t>中</w:t>
+      </w:r>
+      <w:r>
+        <w:rPr>
+          <w:rFonts w:ascii="华文细黑" w:eastAsia="华文细黑" w:hAnsi="华文细黑" w:cs="新細明體" w:hint="eastAsia"/>
+          <w:lang w:eastAsia="zh-TW"/>
+        </w:rPr>
+        <w:t>观</w:t>
+      </w:r>
+      <w:r>
+        <w:rPr>
+          <w:rFonts w:ascii="华文细黑" w:eastAsia="华文细黑" w:hAnsi="华文细黑" w:hint="eastAsia"/>
+          <w:lang w:eastAsia="zh-TW"/>
+        </w:rPr>
+        <w:t>的技</w:t>
+      </w:r>
+      <w:r>
+        <w:rPr>
+          <w:rFonts w:ascii="华文细黑" w:eastAsia="华文细黑" w:hAnsi="华文细黑" w:cs="新細明體" w:hint="eastAsia"/>
+          <w:lang w:eastAsia="zh-TW"/>
+        </w:rPr>
+        <w:t>术</w:t>
+      </w:r>
+      <w:r>
+        <w:rPr>
+          <w:rFonts w:ascii="华文细黑" w:eastAsia="华文细黑" w:hAnsi="华文细黑" w:hint="eastAsia"/>
+          <w:lang w:eastAsia="zh-TW"/>
+        </w:rPr>
+        <w:t>架构、到</w:t>
+      </w:r>
+      <w:r>
+        <w:rPr>
+          <w:rFonts w:ascii="华文细黑" w:eastAsia="华文细黑" w:hAnsi="华文细黑"/>
+          <w:lang w:eastAsia="zh-TW"/>
+        </w:rPr>
+        <w:t>(C)</w:t>
+      </w:r>
+      <w:r>
+        <w:rPr>
+          <w:rFonts w:ascii="华文细黑" w:eastAsia="华文细黑" w:hAnsi="华文细黑" w:hint="eastAsia"/>
+          <w:lang w:eastAsia="zh-TW"/>
+        </w:rPr>
+        <w:t>微</w:t>
+      </w:r>
+      <w:r>
+        <w:rPr>
+          <w:rFonts w:ascii="华文细黑" w:eastAsia="华文细黑" w:hAnsi="华文细黑" w:cs="新細明體" w:hint="eastAsia"/>
+          <w:lang w:eastAsia="zh-TW"/>
+        </w:rPr>
+        <w:t>观</w:t>
+      </w:r>
+      <w:r>
+        <w:rPr>
+          <w:rFonts w:ascii="华文细黑" w:eastAsia="华文细黑" w:hAnsi="华文细黑" w:hint="eastAsia"/>
+          <w:lang w:eastAsia="zh-TW"/>
+        </w:rPr>
+        <w:t>的具体</w:t>
+      </w:r>
+      <w:r>
+        <w:rPr>
+          <w:rFonts w:ascii="华文细黑" w:eastAsia="华文细黑" w:hAnsi="华文细黑" w:cs="新細明體" w:hint="eastAsia"/>
+          <w:lang w:eastAsia="zh-TW"/>
+        </w:rPr>
+        <w:t>项</w:t>
+      </w:r>
+      <w:r>
+        <w:rPr>
+          <w:rFonts w:ascii="华文细黑" w:eastAsia="华文细黑" w:hAnsi="华文细黑" w:hint="eastAsia"/>
+          <w:lang w:eastAsia="zh-TW"/>
+        </w:rPr>
+        <w:t>目</w:t>
+      </w:r>
+      <w:r>
+        <w:rPr>
+          <w:rFonts w:ascii="华文细黑" w:eastAsia="华文细黑" w:hAnsi="华文细黑" w:cs="新細明體" w:hint="eastAsia"/>
+          <w:lang w:eastAsia="zh-CN"/>
+        </w:rPr>
+        <w:t>执行</w:t>
+      </w:r>
+      <w:r>
+        <w:rPr>
+          <w:rFonts w:ascii="华文细黑" w:eastAsia="华文细黑" w:hAnsi="华文细黑" w:hint="eastAsia"/>
+          <w:lang w:eastAsia="zh-TW"/>
+        </w:rPr>
+        <w:t>，</w:t>
+      </w:r>
+      <w:r>
+        <w:rPr>
+          <w:rFonts w:ascii="华文细黑" w:eastAsia="华文细黑" w:hAnsi="华文细黑" w:cs="新細明體" w:hint="eastAsia"/>
+          <w:lang w:eastAsia="zh-TW"/>
+        </w:rPr>
+        <w:t>围绕</w:t>
+      </w:r>
+      <w:r>
+        <w:rPr>
+          <w:rFonts w:ascii="华文细黑" w:eastAsia="华文细黑" w:hAnsi="华文细黑" w:hint="eastAsia"/>
+          <w:lang w:eastAsia="zh-TW"/>
+        </w:rPr>
+        <w:t>着一个以</w:t>
+      </w:r>
+      <w:r>
+        <w:rPr>
+          <w:rFonts w:ascii="华文细黑" w:eastAsia="华文细黑" w:hAnsi="华文细黑"/>
+          <w:lang w:eastAsia="zh-TW"/>
+        </w:rPr>
+        <w:t>4</w:t>
+      </w:r>
+      <w:r>
+        <w:rPr>
+          <w:rFonts w:ascii="华文细黑" w:eastAsia="华文细黑" w:hAnsi="华文细黑" w:hint="eastAsia"/>
+          <w:lang w:eastAsia="zh-TW"/>
+        </w:rPr>
+        <w:t>个月</w:t>
+      </w:r>
+      <w:r>
+        <w:rPr>
+          <w:rFonts w:ascii="华文细黑" w:eastAsia="华文细黑" w:hAnsi="华文细黑" w:cs="新細明體" w:hint="eastAsia"/>
+          <w:lang w:eastAsia="zh-TW"/>
+        </w:rPr>
+        <w:t>为</w:t>
+      </w:r>
+      <w:r>
+        <w:rPr>
+          <w:rFonts w:ascii="华文细黑" w:eastAsia="华文细黑" w:hAnsi="华文细黑" w:hint="eastAsia"/>
+          <w:lang w:eastAsia="zh-TW"/>
+        </w:rPr>
+        <w:t>周期的</w:t>
+      </w:r>
+      <w:r>
+        <w:rPr>
+          <w:rFonts w:ascii="华文细黑" w:eastAsia="华文细黑" w:hAnsi="华文细黑" w:cs="新細明體" w:hint="eastAsia"/>
+          <w:lang w:eastAsia="zh-TW"/>
+        </w:rPr>
+        <w:t>计</w:t>
+      </w:r>
+      <w:r>
+        <w:rPr>
+          <w:rFonts w:ascii="华文细黑" w:eastAsia="华文细黑" w:hAnsi="华文细黑" w:hint="eastAsia"/>
+          <w:lang w:eastAsia="zh-TW"/>
+        </w:rPr>
+        <w:t>算思</w:t>
+      </w:r>
+      <w:r>
+        <w:rPr>
+          <w:rFonts w:ascii="华文细黑" w:eastAsia="华文细黑" w:hAnsi="华文细黑" w:cs="新細明體" w:hint="eastAsia"/>
+          <w:lang w:eastAsia="zh-TW"/>
+        </w:rPr>
+        <w:t>维课</w:t>
+      </w:r>
+      <w:r>
+        <w:rPr>
+          <w:rFonts w:ascii="华文细黑" w:eastAsia="华文细黑" w:hAnsi="华文细黑" w:hint="eastAsia"/>
+          <w:lang w:eastAsia="zh-TW"/>
+        </w:rPr>
+        <w:t>程，配</w:t>
+      </w:r>
+      <w:r>
+        <w:rPr>
+          <w:rFonts w:ascii="华文细黑" w:eastAsia="华文细黑" w:hAnsi="华文细黑" w:cs="新細明體" w:hint="eastAsia"/>
+          <w:lang w:eastAsia="zh-TW"/>
+        </w:rPr>
+        <w:t>备</w:t>
+      </w:r>
+      <w:r>
+        <w:rPr>
+          <w:rFonts w:ascii="华文细黑" w:eastAsia="华文细黑" w:hAnsi="华文细黑" w:hint="eastAsia"/>
+          <w:lang w:eastAsia="zh-TW"/>
+        </w:rPr>
+        <w:t>一套移</w:t>
+      </w:r>
+      <w:r>
+        <w:rPr>
+          <w:rFonts w:ascii="华文细黑" w:eastAsia="华文细黑" w:hAnsi="华文细黑" w:cs="新細明體" w:hint="eastAsia"/>
+          <w:lang w:eastAsia="zh-TW"/>
+        </w:rPr>
+        <w:t>动</w:t>
+      </w:r>
+      <w:r>
+        <w:rPr>
+          <w:rFonts w:ascii="华文细黑" w:eastAsia="华文细黑" w:hAnsi="华文细黑" w:hint="eastAsia"/>
+          <w:lang w:eastAsia="zh-TW"/>
+        </w:rPr>
+        <w:t>互</w:t>
+      </w:r>
+      <w:r>
+        <w:rPr>
+          <w:rFonts w:ascii="华文细黑" w:eastAsia="华文细黑" w:hAnsi="华文细黑" w:cs="新細明體" w:hint="eastAsia"/>
+          <w:lang w:eastAsia="zh-TW"/>
+        </w:rPr>
+        <w:t>联</w:t>
+      </w:r>
+      <w:r>
+        <w:rPr>
+          <w:rFonts w:ascii="华文细黑" w:eastAsia="华文细黑" w:hAnsi="华文细黑" w:hint="eastAsia"/>
+          <w:lang w:eastAsia="zh-TW"/>
+        </w:rPr>
+        <w:t>网采集的学</w:t>
+      </w:r>
+      <w:r>
+        <w:rPr>
+          <w:rFonts w:ascii="华文细黑" w:eastAsia="华文细黑" w:hAnsi="华文细黑" w:cs="新細明體" w:hint="eastAsia"/>
+          <w:lang w:eastAsia="zh-TW"/>
+        </w:rPr>
+        <w:t>习过</w:t>
+      </w:r>
+      <w:r>
+        <w:rPr>
+          <w:rFonts w:ascii="华文细黑" w:eastAsia="华文细黑" w:hAnsi="华文细黑" w:hint="eastAsia"/>
+          <w:lang w:eastAsia="zh-TW"/>
+        </w:rPr>
+        <w:t>程行</w:t>
+      </w:r>
+      <w:r>
+        <w:rPr>
+          <w:rFonts w:ascii="华文细黑" w:eastAsia="华文细黑" w:hAnsi="华文细黑" w:cs="新細明體" w:hint="eastAsia"/>
+          <w:lang w:eastAsia="zh-TW"/>
+        </w:rPr>
+        <w:t>为</w:t>
+      </w:r>
+      <w:r>
+        <w:rPr>
+          <w:rFonts w:ascii="华文细黑" w:eastAsia="华文细黑" w:hAnsi="华文细黑" w:hint="eastAsia"/>
+          <w:lang w:eastAsia="zh-TW"/>
+        </w:rPr>
+        <w:t>数据，把根据真</w:t>
+      </w:r>
+      <w:r>
+        <w:rPr>
+          <w:rFonts w:ascii="华文细黑" w:eastAsia="华文细黑" w:hAnsi="华文细黑" w:cs="新細明體" w:hint="eastAsia"/>
+          <w:lang w:eastAsia="zh-TW"/>
+        </w:rPr>
+        <w:t>实</w:t>
+      </w:r>
+      <w:r>
+        <w:rPr>
+          <w:rFonts w:ascii="华文细黑" w:eastAsia="华文细黑" w:hAnsi="华文细黑" w:hint="eastAsia"/>
+          <w:lang w:eastAsia="zh-TW"/>
+        </w:rPr>
+        <w:t>市</w:t>
+      </w:r>
+      <w:r>
+        <w:rPr>
+          <w:rFonts w:ascii="华文细黑" w:eastAsia="华文细黑" w:hAnsi="华文细黑" w:cs="新細明體" w:hint="eastAsia"/>
+          <w:lang w:eastAsia="zh-TW"/>
+        </w:rPr>
+        <w:t>场动态</w:t>
+      </w:r>
+      <w:r>
+        <w:rPr>
+          <w:rFonts w:ascii="华文细黑" w:eastAsia="华文细黑" w:hAnsi="华文细黑" w:hint="eastAsia"/>
+          <w:lang w:eastAsia="zh-TW"/>
+        </w:rPr>
+        <w:t>而反</w:t>
+      </w:r>
+      <w:r>
+        <w:rPr>
+          <w:rFonts w:ascii="华文细黑" w:eastAsia="华文细黑" w:hAnsi="华文细黑" w:cs="新細明體" w:hint="eastAsia"/>
+          <w:lang w:eastAsia="zh-TW"/>
+        </w:rPr>
+        <w:t>应</w:t>
+      </w:r>
+      <w:r>
+        <w:rPr>
+          <w:rFonts w:ascii="华文细黑" w:eastAsia="华文细黑" w:hAnsi="华文细黑" w:hint="eastAsia"/>
+          <w:lang w:eastAsia="zh-TW"/>
+        </w:rPr>
+        <w:t>的</w:t>
+      </w:r>
+      <w:r>
+        <w:rPr>
+          <w:rFonts w:ascii="华文细黑" w:eastAsia="华文细黑" w:hAnsi="华文细黑" w:cs="新細明體" w:hint="eastAsia"/>
+          <w:lang w:eastAsia="zh-TW"/>
+        </w:rPr>
+        <w:t>创</w:t>
+      </w:r>
+      <w:r>
+        <w:rPr>
+          <w:rFonts w:ascii="华文细黑" w:eastAsia="华文细黑" w:hAnsi="华文细黑" w:hint="eastAsia"/>
+          <w:lang w:eastAsia="zh-TW"/>
+        </w:rPr>
+        <w:t>造性行</w:t>
+      </w:r>
+      <w:r>
+        <w:rPr>
+          <w:rFonts w:ascii="华文细黑" w:eastAsia="华文细黑" w:hAnsi="华文细黑" w:cs="新細明體" w:hint="eastAsia"/>
+          <w:lang w:eastAsia="zh-TW"/>
+        </w:rPr>
+        <w:t>为</w:t>
+      </w:r>
+      <w:r>
+        <w:rPr>
+          <w:rFonts w:ascii="华文细黑" w:eastAsia="华文细黑" w:hAnsi="华文细黑" w:hint="eastAsia"/>
+          <w:lang w:eastAsia="zh-TW"/>
+        </w:rPr>
+        <w:t>，根据</w:t>
+      </w:r>
+      <w:r>
+        <w:rPr>
+          <w:rFonts w:ascii="华文细黑" w:eastAsia="华文细黑" w:hAnsi="华文细黑" w:cs="新細明體" w:hint="eastAsia"/>
+          <w:lang w:eastAsia="zh-TW"/>
+        </w:rPr>
+        <w:t>闭环</w:t>
+      </w:r>
+      <w:r>
+        <w:rPr>
+          <w:rFonts w:ascii="华文细黑" w:eastAsia="华文细黑" w:hAnsi="华文细黑" w:hint="eastAsia"/>
+          <w:lang w:eastAsia="zh-TW"/>
+        </w:rPr>
+        <w:t>控制与随机</w:t>
+      </w:r>
+      <w:r>
+        <w:rPr>
+          <w:rFonts w:ascii="华文细黑" w:eastAsia="华文细黑" w:hAnsi="华文细黑" w:cs="新細明體" w:hint="eastAsia"/>
+          <w:lang w:eastAsia="zh-TW"/>
+        </w:rPr>
+        <w:t>过</w:t>
+      </w:r>
+      <w:r>
+        <w:rPr>
+          <w:rFonts w:ascii="华文细黑" w:eastAsia="华文细黑" w:hAnsi="华文细黑" w:hint="eastAsia"/>
+          <w:lang w:eastAsia="zh-TW"/>
+        </w:rPr>
+        <w:t>程</w:t>
+      </w:r>
+      <w:r>
+        <w:rPr>
+          <w:rFonts w:ascii="华文细黑" w:eastAsia="华文细黑" w:hAnsi="华文细黑" w:cs="新細明體" w:hint="eastAsia"/>
+          <w:lang w:eastAsia="zh-TW"/>
+        </w:rPr>
+        <w:t>规</w:t>
+      </w:r>
+      <w:r>
+        <w:rPr>
+          <w:rFonts w:ascii="华文细黑" w:eastAsia="华文细黑" w:hAnsi="华文细黑" w:hint="eastAsia"/>
+          <w:lang w:eastAsia="zh-TW"/>
+        </w:rPr>
+        <w:t>律的信息</w:t>
+      </w:r>
+      <w:r>
+        <w:rPr>
+          <w:rFonts w:ascii="华文细黑" w:eastAsia="华文细黑" w:hAnsi="华文细黑" w:cs="新細明體" w:hint="eastAsia"/>
+          <w:lang w:eastAsia="zh-TW"/>
+        </w:rPr>
+        <w:t>归纳</w:t>
+      </w:r>
+      <w:r>
+        <w:rPr>
+          <w:rFonts w:ascii="华文细黑" w:eastAsia="华文细黑" w:hAnsi="华文细黑" w:hint="eastAsia"/>
+          <w:lang w:eastAsia="zh-TW"/>
+        </w:rPr>
+        <w:t>理</w:t>
+      </w:r>
+      <w:r>
+        <w:rPr>
+          <w:rFonts w:ascii="华文细黑" w:eastAsia="华文细黑" w:hAnsi="华文细黑" w:cs="新細明體" w:hint="eastAsia"/>
+          <w:lang w:eastAsia="zh-TW"/>
+        </w:rPr>
+        <w:t>论</w:t>
+      </w:r>
+      <w:r>
+        <w:rPr>
+          <w:rFonts w:ascii="华文细黑" w:eastAsia="华文细黑" w:hAnsi="华文细黑" w:hint="eastAsia"/>
+          <w:lang w:eastAsia="zh-TW"/>
+        </w:rPr>
+        <w:t>，收</w:t>
+      </w:r>
+      <w:r>
+        <w:rPr>
+          <w:rFonts w:ascii="华文细黑" w:eastAsia="华文细黑" w:hAnsi="华文细黑" w:cs="新細明體" w:hint="eastAsia"/>
+          <w:lang w:eastAsia="zh-TW"/>
+        </w:rPr>
+        <w:t>纳</w:t>
+      </w:r>
+      <w:r>
+        <w:rPr>
+          <w:rFonts w:ascii="华文细黑" w:eastAsia="华文细黑" w:hAnsi="华文细黑" w:hint="eastAsia"/>
+          <w:lang w:eastAsia="zh-TW"/>
+        </w:rPr>
+        <w:t>入通用的知</w:t>
+      </w:r>
+      <w:r>
+        <w:rPr>
+          <w:rFonts w:ascii="华文细黑" w:eastAsia="华文细黑" w:hAnsi="华文细黑" w:cs="新細明體" w:hint="eastAsia"/>
+          <w:lang w:eastAsia="zh-TW"/>
+        </w:rPr>
+        <w:t>识</w:t>
+      </w:r>
+      <w:r>
+        <w:rPr>
+          <w:rFonts w:ascii="华文细黑" w:eastAsia="华文细黑" w:hAnsi="华文细黑" w:hint="eastAsia"/>
+          <w:lang w:eastAsia="zh-TW"/>
+        </w:rPr>
+        <w:t>管理与出版的工具，并将</w:t>
+      </w:r>
+      <w:r>
+        <w:rPr>
+          <w:rFonts w:ascii="华文细黑" w:eastAsia="华文细黑" w:hAnsi="华文细黑" w:cs="新細明體" w:hint="eastAsia"/>
+          <w:lang w:eastAsia="zh-TW"/>
+        </w:rPr>
+        <w:t>这</w:t>
+      </w:r>
+      <w:r>
+        <w:rPr>
+          <w:rFonts w:ascii="华文细黑" w:eastAsia="华文细黑" w:hAnsi="华文细黑" w:hint="eastAsia"/>
+          <w:lang w:eastAsia="zh-TW"/>
+        </w:rPr>
+        <w:t>些学</w:t>
+      </w:r>
+      <w:r>
+        <w:rPr>
+          <w:rFonts w:ascii="华文细黑" w:eastAsia="华文细黑" w:hAnsi="华文细黑" w:cs="新細明體" w:hint="eastAsia"/>
+          <w:lang w:eastAsia="zh-TW"/>
+        </w:rPr>
+        <w:t>习过</w:t>
+      </w:r>
+      <w:r>
+        <w:rPr>
+          <w:rFonts w:ascii="华文细黑" w:eastAsia="华文细黑" w:hAnsi="华文细黑" w:hint="eastAsia"/>
+          <w:lang w:eastAsia="zh-TW"/>
+        </w:rPr>
+        <w:t>程中</w:t>
+      </w:r>
+      <w:r>
+        <w:rPr>
+          <w:rFonts w:ascii="华文细黑" w:eastAsia="华文细黑" w:hAnsi="华文细黑" w:cs="新細明體" w:hint="eastAsia"/>
+          <w:lang w:eastAsia="zh-TW"/>
+        </w:rPr>
+        <w:t>产</w:t>
+      </w:r>
+      <w:r>
+        <w:rPr>
+          <w:rFonts w:ascii="华文细黑" w:eastAsia="华文细黑" w:hAnsi="华文细黑" w:hint="eastAsia"/>
+          <w:lang w:eastAsia="zh-TW"/>
+        </w:rPr>
+        <w:t>生的</w:t>
+      </w:r>
+      <w:r>
+        <w:rPr>
+          <w:rFonts w:ascii="华文细黑" w:eastAsia="华文细黑" w:hAnsi="华文细黑" w:cs="新細明體" w:hint="eastAsia"/>
+          <w:lang w:eastAsia="zh-TW"/>
+        </w:rPr>
+        <w:t>阶</w:t>
+      </w:r>
+      <w:r>
+        <w:rPr>
+          <w:rFonts w:ascii="华文细黑" w:eastAsia="华文细黑" w:hAnsi="华文细黑" w:hint="eastAsia"/>
+          <w:lang w:eastAsia="zh-TW"/>
+        </w:rPr>
+        <w:t>段性内容，持</w:t>
+      </w:r>
+      <w:r>
+        <w:rPr>
+          <w:rFonts w:ascii="华文细黑" w:eastAsia="华文细黑" w:hAnsi="华文细黑" w:cs="新細明體" w:hint="eastAsia"/>
+          <w:lang w:eastAsia="zh-TW"/>
+        </w:rPr>
+        <w:t>续</w:t>
+      </w:r>
+      <w:r>
+        <w:rPr>
+          <w:rFonts w:ascii="华文细黑" w:eastAsia="华文细黑" w:hAnsi="华文细黑" w:hint="eastAsia"/>
+          <w:lang w:eastAsia="zh-TW"/>
+        </w:rPr>
+        <w:t>地使用互</w:t>
+      </w:r>
+      <w:r>
+        <w:rPr>
+          <w:rFonts w:ascii="华文细黑" w:eastAsia="华文细黑" w:hAnsi="华文细黑" w:cs="新細明體" w:hint="eastAsia"/>
+          <w:lang w:eastAsia="zh-TW"/>
+        </w:rPr>
+        <w:t>联</w:t>
+      </w:r>
+      <w:r>
+        <w:rPr>
+          <w:rFonts w:ascii="华文细黑" w:eastAsia="华文细黑" w:hAnsi="华文细黑" w:hint="eastAsia"/>
+          <w:lang w:eastAsia="zh-TW"/>
+        </w:rPr>
+        <w:t>网技</w:t>
+      </w:r>
+      <w:r>
+        <w:rPr>
+          <w:rFonts w:ascii="华文细黑" w:eastAsia="华文细黑" w:hAnsi="华文细黑" w:cs="新細明體" w:hint="eastAsia"/>
+          <w:lang w:eastAsia="zh-TW"/>
+        </w:rPr>
+        <w:t>术</w:t>
+      </w:r>
+      <w:r>
+        <w:rPr>
+          <w:rFonts w:ascii="华文细黑" w:eastAsia="华文细黑" w:hAnsi="华文细黑" w:hint="eastAsia"/>
+          <w:lang w:eastAsia="zh-TW"/>
+        </w:rPr>
+        <w:t>公开</w:t>
+      </w:r>
+      <w:r>
+        <w:rPr>
+          <w:rFonts w:ascii="华文细黑" w:eastAsia="华文细黑" w:hAnsi="华文细黑" w:cs="新細明體" w:hint="eastAsia"/>
+          <w:lang w:eastAsia="zh-TW"/>
+        </w:rPr>
+        <w:t>发</w:t>
+      </w:r>
+      <w:r>
+        <w:rPr>
+          <w:rFonts w:ascii="华文细黑" w:eastAsia="华文细黑" w:hAnsi="华文细黑" w:hint="eastAsia"/>
+          <w:lang w:eastAsia="zh-TW"/>
+        </w:rPr>
+        <w:t>布并采集回</w:t>
+      </w:r>
+      <w:r>
+        <w:rPr>
+          <w:rFonts w:ascii="华文细黑" w:eastAsia="华文细黑" w:hAnsi="华文细黑" w:cs="新細明體" w:hint="eastAsia"/>
+          <w:lang w:eastAsia="zh-TW"/>
+        </w:rPr>
+        <w:t>馈</w:t>
+      </w:r>
+      <w:r>
+        <w:rPr>
+          <w:rFonts w:ascii="华文细黑" w:eastAsia="华文细黑" w:hAnsi="华文细黑" w:hint="eastAsia"/>
+          <w:lang w:eastAsia="zh-TW"/>
+        </w:rPr>
+        <w:t>。而参与</w:t>
+      </w:r>
+      <w:r>
+        <w:rPr>
+          <w:rFonts w:ascii="华文细黑" w:eastAsia="华文细黑" w:hAnsi="华文细黑" w:cs="新細明體" w:hint="eastAsia"/>
+          <w:lang w:eastAsia="zh-TW"/>
+        </w:rPr>
+        <w:t>这</w:t>
+      </w:r>
+      <w:r>
+        <w:rPr>
+          <w:rFonts w:ascii="华文细黑" w:eastAsia="华文细黑" w:hAnsi="华文细黑" w:hint="eastAsia"/>
+          <w:lang w:eastAsia="zh-TW"/>
+        </w:rPr>
+        <w:t>一套知</w:t>
+      </w:r>
+      <w:r>
+        <w:rPr>
+          <w:rFonts w:ascii="华文细黑" w:eastAsia="华文细黑" w:hAnsi="华文细黑" w:cs="新細明體" w:hint="eastAsia"/>
+          <w:lang w:eastAsia="zh-TW"/>
+        </w:rPr>
+        <w:t>识</w:t>
+      </w:r>
+      <w:r>
+        <w:rPr>
+          <w:rFonts w:ascii="华文细黑" w:eastAsia="华文细黑" w:hAnsi="华文细黑" w:hint="eastAsia"/>
+          <w:lang w:eastAsia="zh-TW"/>
+        </w:rPr>
+        <w:t>管理系</w:t>
+      </w:r>
+      <w:r>
+        <w:rPr>
+          <w:rFonts w:ascii="华文细黑" w:eastAsia="华文细黑" w:hAnsi="华文细黑" w:cs="新細明體" w:hint="eastAsia"/>
+          <w:lang w:eastAsia="zh-TW"/>
+        </w:rPr>
+        <w:t>统</w:t>
+      </w:r>
+      <w:r>
+        <w:rPr>
+          <w:rFonts w:ascii="华文细黑" w:eastAsia="华文细黑" w:hAnsi="华文细黑" w:hint="eastAsia"/>
+          <w:lang w:eastAsia="zh-TW"/>
+        </w:rPr>
+        <w:t>开</w:t>
+      </w:r>
+      <w:r>
+        <w:rPr>
+          <w:rFonts w:ascii="华文细黑" w:eastAsia="华文细黑" w:hAnsi="华文细黑" w:cs="新細明體" w:hint="eastAsia"/>
+          <w:lang w:eastAsia="zh-TW"/>
+        </w:rPr>
+        <w:t>发</w:t>
+      </w:r>
+      <w:r>
+        <w:rPr>
+          <w:rFonts w:ascii="华文细黑" w:eastAsia="华文细黑" w:hAnsi="华文细黑" w:hint="eastAsia"/>
+          <w:lang w:eastAsia="zh-TW"/>
+        </w:rPr>
+        <w:t>的所有人</w:t>
+      </w:r>
+      <w:r>
+        <w:rPr>
+          <w:rFonts w:ascii="华文细黑" w:eastAsia="华文细黑" w:hAnsi="华文细黑" w:cs="新細明體" w:hint="eastAsia"/>
+          <w:lang w:eastAsia="zh-TW"/>
+        </w:rPr>
+        <w:t>员</w:t>
+      </w:r>
+      <w:r>
+        <w:rPr>
+          <w:rFonts w:ascii="华文细黑" w:eastAsia="华文细黑" w:hAnsi="华文细黑" w:hint="eastAsia"/>
+          <w:lang w:eastAsia="zh-TW"/>
+        </w:rPr>
+        <w:t>，将依托于一个定</w:t>
+      </w:r>
+      <w:r>
+        <w:rPr>
+          <w:rFonts w:ascii="华文细黑" w:eastAsia="华文细黑" w:hAnsi="华文细黑" w:cs="新細明體" w:hint="eastAsia"/>
+          <w:lang w:eastAsia="zh-TW"/>
+        </w:rPr>
+        <w:t>义</w:t>
+      </w:r>
+      <w:r>
+        <w:rPr>
+          <w:rFonts w:ascii="华文细黑" w:eastAsia="华文细黑" w:hAnsi="华文细黑" w:hint="eastAsia"/>
+          <w:lang w:eastAsia="zh-TW"/>
+        </w:rPr>
+        <w:t>“可</w:t>
+      </w:r>
+      <w:r>
+        <w:rPr>
+          <w:rFonts w:ascii="华文细黑" w:eastAsia="华文细黑" w:hAnsi="华文细黑" w:cs="新細明體" w:hint="eastAsia"/>
+          <w:lang w:eastAsia="zh-TW"/>
+        </w:rPr>
+        <w:t>计</w:t>
+      </w:r>
+      <w:r>
+        <w:rPr>
+          <w:rFonts w:ascii="华文细黑" w:eastAsia="华文细黑" w:hAnsi="华文细黑" w:hint="eastAsia"/>
+          <w:lang w:eastAsia="zh-TW"/>
+        </w:rPr>
+        <w:t>算</w:t>
+      </w:r>
+      <w:r>
+        <w:rPr>
+          <w:rFonts w:ascii="华文细黑" w:eastAsia="华文细黑" w:hAnsi="华文细黑" w:cs="新細明體" w:hint="eastAsia"/>
+          <w:lang w:eastAsia="zh-TW"/>
+        </w:rPr>
+        <w:t>词汇</w:t>
+      </w:r>
+      <w:r>
+        <w:rPr>
+          <w:rFonts w:ascii="华文细黑" w:eastAsia="华文细黑" w:hAnsi="华文细黑" w:hint="eastAsia"/>
+          <w:lang w:eastAsia="zh-TW"/>
+        </w:rPr>
+        <w:t>”的网</w:t>
+      </w:r>
+      <w:r>
+        <w:rPr>
+          <w:rFonts w:ascii="华文细黑" w:eastAsia="华文细黑" w:hAnsi="华文细黑" w:cs="新細明體" w:hint="eastAsia"/>
+          <w:lang w:eastAsia="zh-TW"/>
+        </w:rPr>
+        <w:t>络</w:t>
+      </w:r>
+      <w:r>
+        <w:rPr>
+          <w:rFonts w:ascii="华文细黑" w:eastAsia="华文细黑" w:hAnsi="华文细黑" w:hint="eastAsia"/>
+          <w:lang w:eastAsia="zh-TW"/>
+        </w:rPr>
+        <w:t>化辞典（如</w:t>
+      </w:r>
+      <w:proofErr w:type="spellStart"/>
+      <w:r>
+        <w:rPr>
+          <w:rFonts w:ascii="华文细黑" w:eastAsia="华文细黑" w:hAnsi="华文细黑"/>
+          <w:lang w:eastAsia="zh-TW"/>
+        </w:rPr>
+        <w:t>MediaWiki</w:t>
+      </w:r>
+      <w:proofErr w:type="spellEnd"/>
+      <w:r>
+        <w:rPr>
+          <w:rFonts w:ascii="华文细黑" w:eastAsia="华文细黑" w:hAnsi="华文细黑" w:hint="eastAsia"/>
+          <w:lang w:eastAsia="zh-TW"/>
+        </w:rPr>
+        <w:t>）的</w:t>
+      </w:r>
+      <w:r>
+        <w:rPr>
+          <w:rFonts w:ascii="华文细黑" w:eastAsia="华文细黑" w:hAnsi="华文细黑" w:cs="新細明體" w:hint="eastAsia"/>
+          <w:lang w:eastAsia="zh-TW"/>
+        </w:rPr>
+        <w:t>编</w:t>
+      </w:r>
+      <w:r>
+        <w:rPr>
+          <w:rFonts w:ascii="华文细黑" w:eastAsia="华文细黑" w:hAnsi="华文细黑" w:hint="eastAsia"/>
+          <w:lang w:eastAsia="zh-TW"/>
+        </w:rPr>
+        <w:t>撰流程，以及</w:t>
+      </w:r>
+      <w:r>
+        <w:rPr>
+          <w:rFonts w:ascii="华文细黑" w:eastAsia="华文细黑" w:hAnsi="华文细黑" w:cs="新細明體" w:hint="eastAsia"/>
+          <w:lang w:eastAsia="zh-TW"/>
+        </w:rPr>
+        <w:t>现</w:t>
+      </w:r>
+      <w:r>
+        <w:rPr>
+          <w:rFonts w:ascii="华文细黑" w:eastAsia="华文细黑" w:hAnsi="华文细黑" w:hint="eastAsia"/>
+          <w:lang w:eastAsia="zh-TW"/>
+        </w:rPr>
+        <w:t>有的多模</w:t>
+      </w:r>
+      <w:r>
+        <w:rPr>
+          <w:rFonts w:ascii="华文细黑" w:eastAsia="华文细黑" w:hAnsi="华文细黑" w:cs="新細明體" w:hint="eastAsia"/>
+          <w:lang w:eastAsia="zh-TW"/>
+        </w:rPr>
+        <w:t>态</w:t>
+      </w:r>
+      <w:r>
+        <w:rPr>
+          <w:rFonts w:ascii="华文细黑" w:eastAsia="华文细黑" w:hAnsi="华文细黑" w:hint="eastAsia"/>
+          <w:lang w:eastAsia="zh-TW"/>
+        </w:rPr>
+        <w:t>“形式化</w:t>
+      </w:r>
+      <w:r>
+        <w:rPr>
+          <w:rFonts w:ascii="华文细黑" w:eastAsia="华文细黑" w:hAnsi="华文细黑" w:cs="新細明體" w:hint="eastAsia"/>
+          <w:lang w:eastAsia="zh-TW"/>
+        </w:rPr>
+        <w:t>语</w:t>
+      </w:r>
+      <w:r>
+        <w:rPr>
+          <w:rFonts w:ascii="华文细黑" w:eastAsia="华文细黑" w:hAnsi="华文细黑" w:hint="eastAsia"/>
+          <w:lang w:eastAsia="zh-TW"/>
+        </w:rPr>
+        <w:t>言”（如</w:t>
+      </w:r>
+      <w:proofErr w:type="spellStart"/>
+      <w:r>
+        <w:rPr>
+          <w:rFonts w:ascii="华文细黑" w:eastAsia="华文细黑" w:hAnsi="华文细黑"/>
+          <w:lang w:eastAsia="zh-TW"/>
+        </w:rPr>
+        <w:t>NetLogo</w:t>
+      </w:r>
+      <w:proofErr w:type="spellEnd"/>
+      <w:r>
+        <w:rPr>
+          <w:rFonts w:ascii="华文细黑" w:eastAsia="华文细黑" w:hAnsi="华文细黑" w:hint="eastAsia"/>
+          <w:lang w:eastAsia="zh-TW"/>
+        </w:rPr>
+        <w:t>）的可</w:t>
+      </w:r>
+      <w:r>
+        <w:rPr>
+          <w:rFonts w:ascii="华文细黑" w:eastAsia="华文细黑" w:hAnsi="华文细黑" w:cs="新細明體" w:hint="eastAsia"/>
+          <w:lang w:eastAsia="zh-TW"/>
+        </w:rPr>
+        <w:t>计</w:t>
+      </w:r>
+      <w:r>
+        <w:rPr>
+          <w:rFonts w:ascii="华文细黑" w:eastAsia="华文细黑" w:hAnsi="华文细黑" w:hint="eastAsia"/>
+          <w:lang w:eastAsia="zh-TW"/>
+        </w:rPr>
+        <w:t>算信息的</w:t>
+      </w:r>
+      <w:r>
+        <w:rPr>
+          <w:rFonts w:ascii="华文细黑" w:eastAsia="华文细黑" w:hAnsi="华文细黑" w:cs="新細明體" w:hint="eastAsia"/>
+          <w:lang w:eastAsia="zh-TW"/>
+        </w:rPr>
+        <w:t>编码</w:t>
+      </w:r>
+      <w:r>
+        <w:rPr>
+          <w:rFonts w:ascii="华文细黑" w:eastAsia="华文细黑" w:hAnsi="华文细黑" w:hint="eastAsia"/>
+          <w:lang w:eastAsia="zh-TW"/>
+        </w:rPr>
+        <w:t>格式，</w:t>
+      </w:r>
+      <w:r>
+        <w:rPr>
+          <w:rFonts w:ascii="华文细黑" w:eastAsia="华文细黑" w:hAnsi="华文细黑" w:cs="新細明體" w:hint="eastAsia"/>
+          <w:lang w:eastAsia="zh-TW"/>
+        </w:rPr>
+        <w:t>为</w:t>
+      </w:r>
+      <w:r>
+        <w:rPr>
+          <w:rFonts w:ascii="华文细黑" w:eastAsia="华文细黑" w:hAnsi="华文细黑" w:hint="eastAsia"/>
+          <w:lang w:eastAsia="zh-TW"/>
+        </w:rPr>
+        <w:t>不同具体</w:t>
+      </w:r>
+      <w:r>
+        <w:rPr>
+          <w:rFonts w:ascii="华文细黑" w:eastAsia="华文细黑" w:hAnsi="华文细黑" w:cs="新細明體" w:hint="eastAsia"/>
+          <w:lang w:eastAsia="zh-TW"/>
+        </w:rPr>
+        <w:t>项</w:t>
+      </w:r>
+      <w:r>
+        <w:rPr>
+          <w:rFonts w:ascii="华文细黑" w:eastAsia="华文细黑" w:hAnsi="华文细黑" w:hint="eastAsia"/>
+          <w:lang w:eastAsia="zh-TW"/>
+        </w:rPr>
+        <w:t>目案例和</w:t>
+      </w:r>
+      <w:r>
+        <w:rPr>
+          <w:rFonts w:ascii="华文细黑" w:eastAsia="华文细黑" w:hAnsi="华文细黑" w:cs="新細明體" w:hint="eastAsia"/>
+          <w:lang w:eastAsia="zh-TW"/>
+        </w:rPr>
+        <w:t>规</w:t>
+      </w:r>
+      <w:r>
+        <w:rPr>
+          <w:rFonts w:ascii="华文细黑" w:eastAsia="华文细黑" w:hAnsi="华文细黑" w:hint="eastAsia"/>
+          <w:lang w:eastAsia="zh-TW"/>
+        </w:rPr>
+        <w:t>模化</w:t>
+      </w:r>
+      <w:r>
+        <w:rPr>
+          <w:rFonts w:ascii="华文细黑" w:eastAsia="华文细黑" w:hAnsi="华文细黑" w:cs="新細明體" w:hint="eastAsia"/>
+          <w:lang w:eastAsia="zh-TW"/>
+        </w:rPr>
+        <w:t>经济</w:t>
+      </w:r>
+      <w:r>
+        <w:rPr>
+          <w:rFonts w:ascii="华文细黑" w:eastAsia="华文细黑" w:hAnsi="华文细黑" w:hint="eastAsia"/>
+          <w:lang w:eastAsia="zh-TW"/>
+        </w:rPr>
+        <w:t>行</w:t>
+      </w:r>
+      <w:r>
+        <w:rPr>
+          <w:rFonts w:ascii="华文细黑" w:eastAsia="华文细黑" w:hAnsi="华文细黑" w:cs="新細明體" w:hint="eastAsia"/>
+          <w:lang w:eastAsia="zh-TW"/>
+        </w:rPr>
+        <w:t>为</w:t>
+      </w:r>
+      <w:r>
+        <w:rPr>
+          <w:rFonts w:ascii="华文细黑" w:eastAsia="华文细黑" w:hAnsi="华文细黑" w:hint="eastAsia"/>
+          <w:lang w:eastAsia="zh-TW"/>
+        </w:rPr>
+        <w:t>的</w:t>
+      </w:r>
+      <w:r>
+        <w:rPr>
+          <w:rFonts w:ascii="华文细黑" w:eastAsia="华文细黑" w:hAnsi="华文细黑" w:cs="新細明體" w:hint="eastAsia"/>
+          <w:lang w:eastAsia="zh-TW"/>
+        </w:rPr>
+        <w:t>应</w:t>
+      </w:r>
+      <w:r>
+        <w:rPr>
+          <w:rFonts w:ascii="华文细黑" w:eastAsia="华文细黑" w:hAnsi="华文细黑" w:hint="eastAsia"/>
+          <w:lang w:eastAsia="zh-TW"/>
+        </w:rPr>
+        <w:t>用</w:t>
+      </w:r>
+      <w:r>
+        <w:rPr>
+          <w:rFonts w:ascii="华文细黑" w:eastAsia="华文细黑" w:hAnsi="华文细黑" w:cs="新細明體" w:hint="eastAsia"/>
+          <w:lang w:eastAsia="zh-TW"/>
+        </w:rPr>
+        <w:t>场</w:t>
+      </w:r>
+      <w:r>
+        <w:rPr>
+          <w:rFonts w:ascii="华文细黑" w:eastAsia="华文细黑" w:hAnsi="华文细黑" w:hint="eastAsia"/>
+          <w:lang w:eastAsia="zh-TW"/>
+        </w:rPr>
+        <w:t>景，提出一套系</w:t>
+      </w:r>
+      <w:r>
+        <w:rPr>
+          <w:rFonts w:ascii="华文细黑" w:eastAsia="华文细黑" w:hAnsi="华文细黑" w:cs="新細明體" w:hint="eastAsia"/>
+          <w:lang w:eastAsia="zh-TW"/>
+        </w:rPr>
+        <w:t>统设计</w:t>
+      </w:r>
+      <w:r>
+        <w:rPr>
+          <w:rFonts w:ascii="华文细黑" w:eastAsia="华文细黑" w:hAnsi="华文细黑" w:hint="eastAsia"/>
+          <w:lang w:eastAsia="zh-TW"/>
+        </w:rPr>
+        <w:t>任</w:t>
+      </w:r>
+      <w:r>
+        <w:rPr>
+          <w:rFonts w:ascii="华文细黑" w:eastAsia="华文细黑" w:hAnsi="华文细黑" w:cs="新細明體" w:hint="eastAsia"/>
+          <w:lang w:eastAsia="zh-TW"/>
+        </w:rPr>
+        <w:t>务</w:t>
+      </w:r>
+      <w:r>
+        <w:rPr>
+          <w:rFonts w:ascii="华文细黑" w:eastAsia="华文细黑" w:hAnsi="华文细黑" w:hint="eastAsia"/>
+          <w:lang w:eastAsia="zh-TW"/>
+        </w:rPr>
+        <w:t>的信息分</w:t>
+      </w:r>
+      <w:r>
+        <w:rPr>
+          <w:rFonts w:ascii="华文细黑" w:eastAsia="华文细黑" w:hAnsi="华文细黑" w:cs="新細明體" w:hint="eastAsia"/>
+          <w:lang w:eastAsia="zh-TW"/>
+        </w:rPr>
+        <w:t>类标</w:t>
+      </w:r>
+      <w:r>
+        <w:rPr>
+          <w:rFonts w:ascii="华文细黑" w:eastAsia="华文细黑" w:hAnsi="华文细黑" w:hint="eastAsia"/>
+          <w:lang w:eastAsia="zh-TW"/>
+        </w:rPr>
+        <w:t>准。</w:t>
+      </w:r>
+      <w:r>
+        <w:rPr>
+          <w:rFonts w:ascii="华文细黑" w:eastAsia="华文细黑" w:hAnsi="华文细黑" w:cs="新細明體" w:hint="eastAsia"/>
+          <w:lang w:eastAsia="zh-TW"/>
+        </w:rPr>
+        <w:t>这</w:t>
+      </w:r>
+      <w:r>
+        <w:rPr>
+          <w:rFonts w:ascii="华文细黑" w:eastAsia="华文细黑" w:hAnsi="华文细黑"/>
+          <w:lang w:eastAsia="zh-TW"/>
+        </w:rPr>
+        <w:t>A</w:t>
+      </w:r>
+      <w:r>
+        <w:rPr>
+          <w:rFonts w:ascii="华文细黑" w:eastAsia="华文细黑" w:hAnsi="华文细黑" w:hint="eastAsia"/>
+          <w:lang w:eastAsia="zh-TW"/>
+        </w:rPr>
+        <w:t>，</w:t>
+      </w:r>
+      <w:r>
+        <w:rPr>
+          <w:rFonts w:ascii="华文细黑" w:eastAsia="华文细黑" w:hAnsi="华文细黑"/>
+          <w:lang w:eastAsia="zh-TW"/>
+        </w:rPr>
+        <w:t>B</w:t>
+      </w:r>
+      <w:r>
+        <w:rPr>
+          <w:rFonts w:ascii="华文细黑" w:eastAsia="华文细黑" w:hAnsi="华文细黑" w:hint="eastAsia"/>
+          <w:lang w:eastAsia="zh-TW"/>
+        </w:rPr>
+        <w:t>，</w:t>
+      </w:r>
+      <w:r>
+        <w:rPr>
+          <w:rFonts w:ascii="华文细黑" w:eastAsia="华文细黑" w:hAnsi="华文细黑"/>
+          <w:lang w:eastAsia="zh-TW"/>
+        </w:rPr>
+        <w:t>C</w:t>
+      </w:r>
+      <w:r>
+        <w:rPr>
+          <w:rFonts w:ascii="华文细黑" w:eastAsia="华文细黑" w:hAnsi="华文细黑" w:hint="eastAsia"/>
+          <w:lang w:eastAsia="zh-TW"/>
+        </w:rPr>
+        <w:t>三</w:t>
+      </w:r>
+      <w:r>
+        <w:rPr>
+          <w:rFonts w:ascii="华文细黑" w:eastAsia="华文细黑" w:hAnsi="华文细黑" w:cs="新細明體" w:hint="eastAsia"/>
+          <w:lang w:eastAsia="zh-TW"/>
+        </w:rPr>
+        <w:t>类</w:t>
+      </w:r>
+      <w:r>
+        <w:rPr>
+          <w:rFonts w:ascii="华文细黑" w:eastAsia="华文细黑" w:hAnsi="华文细黑" w:hint="eastAsia"/>
+          <w:lang w:eastAsia="zh-TW"/>
+        </w:rPr>
+        <w:t>系</w:t>
+      </w:r>
+      <w:r>
+        <w:rPr>
+          <w:rFonts w:ascii="华文细黑" w:eastAsia="华文细黑" w:hAnsi="华文细黑" w:cs="新細明體" w:hint="eastAsia"/>
+          <w:lang w:eastAsia="zh-TW"/>
+        </w:rPr>
+        <w:t>统设计</w:t>
+      </w:r>
+      <w:r>
+        <w:rPr>
+          <w:rFonts w:ascii="华文细黑" w:eastAsia="华文细黑" w:hAnsi="华文细黑" w:hint="eastAsia"/>
+          <w:lang w:eastAsia="zh-TW"/>
+        </w:rPr>
+        <w:t>人</w:t>
+      </w:r>
+      <w:r>
+        <w:rPr>
+          <w:rFonts w:ascii="华文细黑" w:eastAsia="华文细黑" w:hAnsi="华文细黑" w:cs="新細明體" w:hint="eastAsia"/>
+          <w:lang w:eastAsia="zh-TW"/>
+        </w:rPr>
+        <w:t>员</w:t>
+      </w:r>
+      <w:r>
+        <w:rPr>
+          <w:rFonts w:ascii="华文细黑" w:eastAsia="华文细黑" w:hAnsi="华文细黑" w:hint="eastAsia"/>
+          <w:lang w:eastAsia="zh-TW"/>
+        </w:rPr>
+        <w:t>的学</w:t>
+      </w:r>
+      <w:r>
+        <w:rPr>
+          <w:rFonts w:ascii="华文细黑" w:eastAsia="华文细黑" w:hAnsi="华文细黑" w:cs="新細明體" w:hint="eastAsia"/>
+          <w:lang w:eastAsia="zh-TW"/>
+        </w:rPr>
+        <w:t>习</w:t>
+      </w:r>
+      <w:r>
+        <w:rPr>
+          <w:rFonts w:ascii="华文细黑" w:eastAsia="华文细黑" w:hAnsi="华文细黑" w:hint="eastAsia"/>
+          <w:lang w:eastAsia="zh-TW"/>
+        </w:rPr>
+        <w:t>任</w:t>
+      </w:r>
+      <w:r>
+        <w:rPr>
+          <w:rFonts w:ascii="华文细黑" w:eastAsia="华文细黑" w:hAnsi="华文细黑" w:cs="新細明體" w:hint="eastAsia"/>
+          <w:lang w:eastAsia="zh-TW"/>
+        </w:rPr>
+        <w:t>务</w:t>
+      </w:r>
+      <w:r>
+        <w:rPr>
+          <w:rFonts w:ascii="华文细黑" w:eastAsia="华文细黑" w:hAnsi="华文细黑" w:hint="eastAsia"/>
+          <w:lang w:eastAsia="zh-TW"/>
+        </w:rPr>
+        <w:t>，包括全球各地的</w:t>
+      </w:r>
+      <w:r>
+        <w:rPr>
+          <w:rFonts w:ascii="华文细黑" w:eastAsia="华文细黑" w:hAnsi="华文细黑" w:cs="新細明體" w:hint="eastAsia"/>
+          <w:lang w:eastAsia="zh-TW"/>
+        </w:rPr>
+        <w:t>现场</w:t>
+      </w:r>
+      <w:r>
+        <w:rPr>
+          <w:rFonts w:ascii="华文细黑" w:eastAsia="华文细黑" w:hAnsi="华文细黑" w:hint="eastAsia"/>
+          <w:lang w:eastAsia="zh-TW"/>
+        </w:rPr>
+        <w:t>探</w:t>
+      </w:r>
+      <w:r>
+        <w:rPr>
+          <w:rFonts w:ascii="华文细黑" w:eastAsia="华文细黑" w:hAnsi="华文细黑" w:cs="新細明體" w:hint="eastAsia"/>
+          <w:lang w:eastAsia="zh-TW"/>
+        </w:rPr>
+        <w:t>访</w:t>
+      </w:r>
+      <w:r>
+        <w:rPr>
+          <w:rFonts w:ascii="华文细黑" w:eastAsia="华文细黑" w:hAnsi="华文细黑" w:hint="eastAsia"/>
+          <w:lang w:eastAsia="zh-TW"/>
+        </w:rPr>
+        <w:t>、熟悉计算思维的</w:t>
+      </w:r>
+      <w:r>
+        <w:rPr>
+          <w:rFonts w:ascii="华文细黑" w:eastAsia="华文细黑" w:hAnsi="华文细黑" w:hint="eastAsia"/>
+          <w:lang w:eastAsia="zh-TW"/>
+        </w:rPr>
+        <w:t>核心词汇和了解</w:t>
+      </w:r>
+      <w:r>
+        <w:rPr>
+          <w:rFonts w:ascii="华文细黑" w:eastAsia="华文细黑" w:hAnsi="华文细黑" w:hint="eastAsia"/>
+          <w:lang w:eastAsia="zh-TW"/>
+        </w:rPr>
+        <w:t>计算工具的各类应用模式，</w:t>
+      </w:r>
+      <w:r>
+        <w:rPr>
+          <w:rFonts w:ascii="华文细黑" w:eastAsia="华文细黑" w:hAnsi="华文细黑" w:hint="eastAsia"/>
+          <w:lang w:eastAsia="zh-TW"/>
+        </w:rPr>
+        <w:t>从而得以</w:t>
+      </w:r>
+      <w:r>
+        <w:rPr>
+          <w:rFonts w:ascii="华文细黑" w:eastAsia="华文细黑" w:hAnsi="华文细黑" w:hint="eastAsia"/>
+          <w:lang w:eastAsia="zh-TW"/>
+        </w:rPr>
+        <w:t>根据</w:t>
+      </w:r>
+      <w:r>
+        <w:rPr>
+          <w:rFonts w:ascii="华文细黑" w:eastAsia="华文细黑" w:hAnsi="华文细黑" w:cs="新細明體" w:hint="eastAsia"/>
+          <w:lang w:eastAsia="zh-TW"/>
+        </w:rPr>
+        <w:t>计</w:t>
+      </w:r>
+      <w:r>
+        <w:rPr>
+          <w:rFonts w:ascii="华文细黑" w:eastAsia="华文细黑" w:hAnsi="华文细黑" w:hint="eastAsia"/>
+          <w:lang w:eastAsia="zh-TW"/>
+        </w:rPr>
+        <w:t>算科学的</w:t>
+      </w:r>
+      <w:r>
+        <w:rPr>
+          <w:rFonts w:ascii="华文细黑" w:eastAsia="华文细黑" w:hAnsi="华文细黑" w:cs="新細明體" w:hint="eastAsia"/>
+          <w:lang w:eastAsia="zh-TW"/>
+        </w:rPr>
+        <w:t>逻辑论证</w:t>
+      </w:r>
+      <w:r>
+        <w:rPr>
+          <w:rFonts w:ascii="华文细黑" w:eastAsia="华文细黑" w:hAnsi="华文细黑" w:hint="eastAsia"/>
+          <w:lang w:eastAsia="zh-TW"/>
+        </w:rPr>
+        <w:t>方式，重新</w:t>
+      </w:r>
+      <w:r>
+        <w:rPr>
+          <w:rFonts w:ascii="华文细黑" w:eastAsia="华文细黑" w:hAnsi="华文细黑" w:cs="新細明體" w:hint="eastAsia"/>
+          <w:lang w:eastAsia="zh-TW"/>
+        </w:rPr>
+        <w:t>审视</w:t>
+      </w:r>
+      <w:r>
+        <w:rPr>
+          <w:rFonts w:ascii="华文细黑" w:eastAsia="华文细黑" w:hAnsi="华文细黑" w:hint="eastAsia"/>
+          <w:lang w:eastAsia="zh-TW"/>
+        </w:rPr>
+        <w:t>并</w:t>
+      </w:r>
+      <w:r>
+        <w:rPr>
+          <w:rFonts w:ascii="华文细黑" w:eastAsia="华文细黑" w:hAnsi="华文细黑" w:cs="新細明體" w:hint="eastAsia"/>
+          <w:lang w:eastAsia="zh-TW"/>
+        </w:rPr>
+        <w:t>总结</w:t>
+      </w:r>
+      <w:r>
+        <w:rPr>
+          <w:rFonts w:ascii="华文细黑" w:eastAsia="华文细黑" w:hAnsi="华文细黑" w:hint="eastAsia"/>
+          <w:lang w:eastAsia="zh-TW"/>
+        </w:rPr>
+        <w:t>技</w:t>
+      </w:r>
+      <w:r>
+        <w:rPr>
+          <w:rFonts w:ascii="华文细黑" w:eastAsia="华文细黑" w:hAnsi="华文细黑" w:cs="新細明體" w:hint="eastAsia"/>
+          <w:lang w:eastAsia="zh-TW"/>
+        </w:rPr>
+        <w:t>术</w:t>
+      </w:r>
+      <w:r>
+        <w:rPr>
+          <w:rFonts w:ascii="华文细黑" w:eastAsia="华文细黑" w:hAnsi="华文细黑" w:hint="eastAsia"/>
+          <w:lang w:eastAsia="zh-TW"/>
+        </w:rPr>
+        <w:t>、市</w:t>
+      </w:r>
+      <w:r>
+        <w:rPr>
+          <w:rFonts w:ascii="华文细黑" w:eastAsia="华文细黑" w:hAnsi="华文细黑" w:cs="新細明體" w:hint="eastAsia"/>
+          <w:lang w:eastAsia="zh-TW"/>
+        </w:rPr>
+        <w:t>场</w:t>
+      </w:r>
+      <w:r>
+        <w:rPr>
+          <w:rFonts w:ascii="华文细黑" w:eastAsia="华文细黑" w:hAnsi="华文细黑" w:hint="eastAsia"/>
+          <w:lang w:eastAsia="zh-TW"/>
+        </w:rPr>
+        <w:t>、政策、与媒体</w:t>
+      </w:r>
+      <w:r>
+        <w:rPr>
+          <w:rFonts w:ascii="华文细黑" w:eastAsia="华文细黑" w:hAnsi="华文细黑" w:cs="新細明體" w:hint="eastAsia"/>
+          <w:lang w:eastAsia="zh-TW"/>
+        </w:rPr>
+        <w:t>传</w:t>
+      </w:r>
+      <w:r>
+        <w:rPr>
+          <w:rFonts w:ascii="华文细黑" w:eastAsia="华文细黑" w:hAnsi="华文细黑" w:hint="eastAsia"/>
+          <w:lang w:eastAsia="zh-TW"/>
+        </w:rPr>
+        <w:t>播机会的</w:t>
+      </w:r>
+      <w:r>
+        <w:rPr>
+          <w:rFonts w:ascii="华文细黑" w:eastAsia="华文细黑" w:hAnsi="华文细黑" w:cs="新細明體" w:hint="eastAsia"/>
+          <w:lang w:eastAsia="zh-TW"/>
+        </w:rPr>
+        <w:t>编码</w:t>
+      </w:r>
+      <w:r>
+        <w:rPr>
+          <w:rFonts w:ascii="华文细黑" w:eastAsia="华文细黑" w:hAnsi="华文细黑" w:hint="eastAsia"/>
+          <w:lang w:eastAsia="zh-TW"/>
+        </w:rPr>
+        <w:t>与</w:t>
+      </w:r>
+      <w:r>
+        <w:rPr>
+          <w:rFonts w:ascii="华文细黑" w:eastAsia="华文细黑" w:hAnsi="华文细黑" w:cs="新細明體" w:hint="eastAsia"/>
+          <w:lang w:eastAsia="zh-TW"/>
+        </w:rPr>
+        <w:t>计量</w:t>
+      </w:r>
       <w:bookmarkStart w:id="0" w:name="_GoBack"/>
       <w:bookmarkEnd w:id="0"/>
       <w:r>
         <w:rPr>
-          <w:rFonts w:ascii="华文细黑" w:eastAsia="华文细黑" w:hAnsi="华文细黑" w:cs="新細明體" w:hint="eastAsia"/>
-          <w:lang w:eastAsia="zh-TW"/>
-        </w:rPr>
-        <w:t>这</w:t>
-      </w:r>
-      <w:r>
-        <w:rPr>
-          <w:rFonts w:ascii="华文细黑" w:eastAsia="华文细黑" w:hAnsi="华文细黑" w:hint="eastAsia"/>
-          <w:lang w:eastAsia="zh-TW"/>
-        </w:rPr>
-        <w:t>一套</w:t>
-      </w:r>
-      <w:r>
-        <w:rPr>
-          <w:rFonts w:ascii="华文细黑" w:eastAsia="华文细黑" w:hAnsi="华文细黑" w:cs="新細明體" w:hint="eastAsia"/>
-          <w:lang w:eastAsia="zh-TW"/>
-        </w:rPr>
-        <w:t>论证</w:t>
-      </w:r>
-      <w:r>
-        <w:rPr>
-          <w:rFonts w:ascii="华文细黑" w:eastAsia="华文细黑" w:hAnsi="华文细黑" w:hint="eastAsia"/>
-          <w:lang w:eastAsia="zh-TW"/>
-        </w:rPr>
-        <w:t>方法，将三</w:t>
-      </w:r>
-      <w:r>
-        <w:rPr>
-          <w:rFonts w:ascii="华文细黑" w:eastAsia="华文细黑" w:hAnsi="华文细黑" w:cs="新細明體" w:hint="eastAsia"/>
-          <w:lang w:eastAsia="zh-TW"/>
-        </w:rPr>
-        <w:t>类</w:t>
-      </w:r>
-      <w:r>
-        <w:rPr>
-          <w:rFonts w:ascii="华文细黑" w:eastAsia="华文细黑" w:hAnsi="华文细黑" w:hint="eastAsia"/>
-          <w:lang w:eastAsia="zh-TW"/>
-        </w:rPr>
-        <w:t>不同的系</w:t>
-      </w:r>
-      <w:r>
-        <w:rPr>
-          <w:rFonts w:ascii="华文细黑" w:eastAsia="华文细黑" w:hAnsi="华文细黑" w:cs="新細明體" w:hint="eastAsia"/>
-          <w:lang w:eastAsia="zh-TW"/>
-        </w:rPr>
-        <w:t>统设计</w:t>
-      </w:r>
-      <w:r>
-        <w:rPr>
-          <w:rFonts w:ascii="华文细黑" w:eastAsia="华文细黑" w:hAnsi="华文细黑" w:hint="eastAsia"/>
-          <w:lang w:eastAsia="zh-TW"/>
-        </w:rPr>
-        <w:t>从</w:t>
-      </w:r>
-      <w:r>
-        <w:rPr>
-          <w:rFonts w:ascii="华文细黑" w:eastAsia="华文细黑" w:hAnsi="华文细黑" w:cs="新細明體" w:hint="eastAsia"/>
-          <w:lang w:eastAsia="zh-TW"/>
-        </w:rPr>
-        <w:t>业</w:t>
-      </w:r>
-      <w:r>
-        <w:rPr>
-          <w:rFonts w:ascii="华文细黑" w:eastAsia="华文细黑" w:hAnsi="华文细黑" w:hint="eastAsia"/>
-          <w:lang w:eastAsia="zh-TW"/>
-        </w:rPr>
-        <w:t>人</w:t>
-      </w:r>
-      <w:r>
-        <w:rPr>
-          <w:rFonts w:ascii="华文细黑" w:eastAsia="华文细黑" w:hAnsi="华文细黑" w:cs="新細明體" w:hint="eastAsia"/>
-          <w:lang w:eastAsia="zh-TW"/>
-        </w:rPr>
-        <w:t>员</w:t>
-      </w:r>
-      <w:r>
-        <w:rPr>
-          <w:rFonts w:ascii="华文细黑" w:eastAsia="华文细黑" w:hAnsi="华文细黑" w:hint="eastAsia"/>
-          <w:lang w:eastAsia="zh-TW"/>
-        </w:rPr>
-        <w:t>，从</w:t>
-      </w:r>
-      <w:r>
-        <w:rPr>
-          <w:rFonts w:ascii="华文细黑" w:eastAsia="华文细黑" w:hAnsi="华文细黑"/>
-          <w:lang w:eastAsia="zh-TW"/>
-        </w:rPr>
-        <w:t>(A)</w:t>
-      </w:r>
-      <w:r>
-        <w:rPr>
-          <w:rFonts w:ascii="华文细黑" w:eastAsia="华文细黑" w:hAnsi="华文细黑" w:hint="eastAsia"/>
-          <w:lang w:eastAsia="zh-TW"/>
-        </w:rPr>
-        <w:t>宏</w:t>
-      </w:r>
-      <w:r>
-        <w:rPr>
-          <w:rFonts w:ascii="华文细黑" w:eastAsia="华文细黑" w:hAnsi="华文细黑" w:cs="新細明體" w:hint="eastAsia"/>
-          <w:lang w:eastAsia="zh-TW"/>
-        </w:rPr>
-        <w:t>观</w:t>
-      </w:r>
-      <w:r>
-        <w:rPr>
-          <w:rFonts w:ascii="华文细黑" w:eastAsia="华文细黑" w:hAnsi="华文细黑" w:hint="eastAsia"/>
-          <w:lang w:eastAsia="zh-TW"/>
-        </w:rPr>
-        <w:t>的机会辨</w:t>
-      </w:r>
-      <w:r>
-        <w:rPr>
-          <w:rFonts w:ascii="华文细黑" w:eastAsia="华文细黑" w:hAnsi="华文细黑" w:cs="新細明體" w:hint="eastAsia"/>
-          <w:lang w:eastAsia="zh-TW"/>
-        </w:rPr>
-        <w:t>识</w:t>
-      </w:r>
-      <w:r>
-        <w:rPr>
-          <w:rFonts w:ascii="华文细黑" w:eastAsia="华文细黑" w:hAnsi="华文细黑" w:hint="eastAsia"/>
-          <w:lang w:eastAsia="zh-TW"/>
-        </w:rPr>
-        <w:t>、</w:t>
-      </w:r>
-      <w:r>
-        <w:rPr>
-          <w:rFonts w:ascii="华文细黑" w:eastAsia="华文细黑" w:hAnsi="华文细黑"/>
-          <w:lang w:eastAsia="zh-TW"/>
-        </w:rPr>
-        <w:t>(B)</w:t>
-      </w:r>
-      <w:r>
-        <w:rPr>
-          <w:rFonts w:ascii="华文细黑" w:eastAsia="华文细黑" w:hAnsi="华文细黑" w:hint="eastAsia"/>
-          <w:lang w:eastAsia="zh-TW"/>
-        </w:rPr>
-        <w:t>中</w:t>
-      </w:r>
-      <w:r>
-        <w:rPr>
-          <w:rFonts w:ascii="华文细黑" w:eastAsia="华文细黑" w:hAnsi="华文细黑" w:cs="新細明體" w:hint="eastAsia"/>
-          <w:lang w:eastAsia="zh-TW"/>
-        </w:rPr>
-        <w:t>观</w:t>
-      </w:r>
-      <w:r>
-        <w:rPr>
-          <w:rFonts w:ascii="华文细黑" w:eastAsia="华文细黑" w:hAnsi="华文细黑" w:hint="eastAsia"/>
-          <w:lang w:eastAsia="zh-TW"/>
-        </w:rPr>
-        <w:t>的技</w:t>
-      </w:r>
-      <w:r>
-        <w:rPr>
-          <w:rFonts w:ascii="华文细黑" w:eastAsia="华文细黑" w:hAnsi="华文细黑" w:cs="新細明體" w:hint="eastAsia"/>
-          <w:lang w:eastAsia="zh-TW"/>
-        </w:rPr>
-        <w:t>术</w:t>
-      </w:r>
-      <w:r>
-        <w:rPr>
-          <w:rFonts w:ascii="华文细黑" w:eastAsia="华文细黑" w:hAnsi="华文细黑" w:hint="eastAsia"/>
-          <w:lang w:eastAsia="zh-TW"/>
-        </w:rPr>
-        <w:t>架构、到</w:t>
-      </w:r>
-      <w:r>
-        <w:rPr>
-          <w:rFonts w:ascii="华文细黑" w:eastAsia="华文细黑" w:hAnsi="华文细黑"/>
-          <w:lang w:eastAsia="zh-TW"/>
-        </w:rPr>
-        <w:t>(C)</w:t>
-      </w:r>
-      <w:r>
-        <w:rPr>
-          <w:rFonts w:ascii="华文细黑" w:eastAsia="华文细黑" w:hAnsi="华文细黑" w:hint="eastAsia"/>
-          <w:lang w:eastAsia="zh-TW"/>
-        </w:rPr>
-        <w:t>微</w:t>
-      </w:r>
-      <w:r>
-        <w:rPr>
-          <w:rFonts w:ascii="华文细黑" w:eastAsia="华文细黑" w:hAnsi="华文细黑" w:cs="新細明體" w:hint="eastAsia"/>
-          <w:lang w:eastAsia="zh-TW"/>
-        </w:rPr>
-        <w:t>观</w:t>
-      </w:r>
-      <w:r>
-        <w:rPr>
-          <w:rFonts w:ascii="华文细黑" w:eastAsia="华文细黑" w:hAnsi="华文细黑" w:hint="eastAsia"/>
-          <w:lang w:eastAsia="zh-TW"/>
-        </w:rPr>
-        <w:t>的具体</w:t>
-      </w:r>
-      <w:r>
-        <w:rPr>
-          <w:rFonts w:ascii="华文细黑" w:eastAsia="华文细黑" w:hAnsi="华文细黑" w:cs="新細明體" w:hint="eastAsia"/>
-          <w:lang w:eastAsia="zh-TW"/>
-        </w:rPr>
-        <w:t>项</w:t>
-      </w:r>
-      <w:r>
-        <w:rPr>
-          <w:rFonts w:ascii="华文细黑" w:eastAsia="华文细黑" w:hAnsi="华文细黑" w:hint="eastAsia"/>
-          <w:lang w:eastAsia="zh-TW"/>
-        </w:rPr>
-        <w:t>目</w:t>
-      </w:r>
-      <w:r>
-        <w:rPr>
-          <w:rFonts w:ascii="华文细黑" w:eastAsia="华文细黑" w:hAnsi="华文细黑" w:cs="新細明體" w:hint="eastAsia"/>
-          <w:lang w:eastAsia="zh-TW"/>
-        </w:rPr>
-        <w:t>论证</w:t>
-      </w:r>
-      <w:r>
-        <w:rPr>
-          <w:rFonts w:ascii="华文细黑" w:eastAsia="华文细黑" w:hAnsi="华文细黑" w:hint="eastAsia"/>
-          <w:lang w:eastAsia="zh-TW"/>
-        </w:rPr>
-        <w:t>，</w:t>
-      </w:r>
-      <w:r>
-        <w:rPr>
-          <w:rFonts w:ascii="华文细黑" w:eastAsia="华文细黑" w:hAnsi="华文细黑" w:cs="新細明體" w:hint="eastAsia"/>
-          <w:lang w:eastAsia="zh-TW"/>
-        </w:rPr>
-        <w:t>围绕</w:t>
-      </w:r>
-      <w:r>
-        <w:rPr>
-          <w:rFonts w:ascii="华文细黑" w:eastAsia="华文细黑" w:hAnsi="华文细黑" w:hint="eastAsia"/>
-          <w:lang w:eastAsia="zh-TW"/>
-        </w:rPr>
-        <w:t>着一个以</w:t>
-      </w:r>
-      <w:r>
-        <w:rPr>
-          <w:rFonts w:ascii="华文细黑" w:eastAsia="华文细黑" w:hAnsi="华文细黑"/>
-          <w:lang w:eastAsia="zh-TW"/>
-        </w:rPr>
-        <w:t>4</w:t>
-      </w:r>
-      <w:r>
-        <w:rPr>
-          <w:rFonts w:ascii="华文细黑" w:eastAsia="华文细黑" w:hAnsi="华文细黑" w:hint="eastAsia"/>
-          <w:lang w:eastAsia="zh-TW"/>
-        </w:rPr>
-        <w:t>个月</w:t>
-      </w:r>
-      <w:r>
-        <w:rPr>
-          <w:rFonts w:ascii="华文细黑" w:eastAsia="华文细黑" w:hAnsi="华文细黑" w:cs="新細明體" w:hint="eastAsia"/>
-          <w:lang w:eastAsia="zh-TW"/>
-        </w:rPr>
-        <w:t>为</w:t>
-      </w:r>
-      <w:r>
-        <w:rPr>
-          <w:rFonts w:ascii="华文细黑" w:eastAsia="华文细黑" w:hAnsi="华文细黑" w:hint="eastAsia"/>
-          <w:lang w:eastAsia="zh-TW"/>
-        </w:rPr>
-        <w:t>周期的</w:t>
-      </w:r>
-      <w:r>
-        <w:rPr>
-          <w:rFonts w:ascii="华文细黑" w:eastAsia="华文细黑" w:hAnsi="华文细黑" w:cs="新細明體" w:hint="eastAsia"/>
-          <w:lang w:eastAsia="zh-TW"/>
-        </w:rPr>
-        <w:t>计</w:t>
-      </w:r>
-      <w:r>
-        <w:rPr>
-          <w:rFonts w:ascii="华文细黑" w:eastAsia="华文细黑" w:hAnsi="华文细黑" w:hint="eastAsia"/>
-          <w:lang w:eastAsia="zh-TW"/>
-        </w:rPr>
-        <w:t>算思</w:t>
-      </w:r>
-      <w:r>
-        <w:rPr>
-          <w:rFonts w:ascii="华文细黑" w:eastAsia="华文细黑" w:hAnsi="华文细黑" w:cs="新細明體" w:hint="eastAsia"/>
-          <w:lang w:eastAsia="zh-TW"/>
-        </w:rPr>
-        <w:t>维课</w:t>
-      </w:r>
-      <w:r>
-        <w:rPr>
-          <w:rFonts w:ascii="华文细黑" w:eastAsia="华文细黑" w:hAnsi="华文细黑" w:hint="eastAsia"/>
-          <w:lang w:eastAsia="zh-TW"/>
-        </w:rPr>
-        <w:t>程，配</w:t>
-      </w:r>
-      <w:r>
-        <w:rPr>
-          <w:rFonts w:ascii="华文细黑" w:eastAsia="华文细黑" w:hAnsi="华文细黑" w:cs="新細明體" w:hint="eastAsia"/>
-          <w:lang w:eastAsia="zh-TW"/>
-        </w:rPr>
-        <w:t>备</w:t>
-      </w:r>
-      <w:r>
-        <w:rPr>
-          <w:rFonts w:ascii="华文细黑" w:eastAsia="华文细黑" w:hAnsi="华文细黑" w:hint="eastAsia"/>
-          <w:lang w:eastAsia="zh-TW"/>
-        </w:rPr>
-        <w:t>一套移</w:t>
-      </w:r>
-      <w:r>
-        <w:rPr>
-          <w:rFonts w:ascii="华文细黑" w:eastAsia="华文细黑" w:hAnsi="华文细黑" w:cs="新細明體" w:hint="eastAsia"/>
-          <w:lang w:eastAsia="zh-TW"/>
-        </w:rPr>
-        <w:t>动</w:t>
-      </w:r>
-      <w:r>
-        <w:rPr>
-          <w:rFonts w:ascii="华文细黑" w:eastAsia="华文细黑" w:hAnsi="华文细黑" w:hint="eastAsia"/>
-          <w:lang w:eastAsia="zh-TW"/>
-        </w:rPr>
-        <w:t>互</w:t>
-      </w:r>
-      <w:r>
-        <w:rPr>
-          <w:rFonts w:ascii="华文细黑" w:eastAsia="华文细黑" w:hAnsi="华文细黑" w:cs="新細明體" w:hint="eastAsia"/>
-          <w:lang w:eastAsia="zh-TW"/>
-        </w:rPr>
-        <w:t>联</w:t>
-      </w:r>
-      <w:r>
-        <w:rPr>
-          <w:rFonts w:ascii="华文细黑" w:eastAsia="华文细黑" w:hAnsi="华文细黑" w:hint="eastAsia"/>
-          <w:lang w:eastAsia="zh-TW"/>
-        </w:rPr>
-        <w:t>网采集的学</w:t>
-      </w:r>
-      <w:r>
-        <w:rPr>
-          <w:rFonts w:ascii="华文细黑" w:eastAsia="华文细黑" w:hAnsi="华文细黑" w:cs="新細明體" w:hint="eastAsia"/>
-          <w:lang w:eastAsia="zh-TW"/>
-        </w:rPr>
-        <w:t>习过</w:t>
-      </w:r>
-      <w:r>
-        <w:rPr>
-          <w:rFonts w:ascii="华文细黑" w:eastAsia="华文细黑" w:hAnsi="华文细黑" w:hint="eastAsia"/>
-          <w:lang w:eastAsia="zh-TW"/>
-        </w:rPr>
-        <w:t>程行</w:t>
-      </w:r>
-      <w:r>
-        <w:rPr>
-          <w:rFonts w:ascii="华文细黑" w:eastAsia="华文细黑" w:hAnsi="华文细黑" w:cs="新細明體" w:hint="eastAsia"/>
-          <w:lang w:eastAsia="zh-TW"/>
-        </w:rPr>
-        <w:t>为</w:t>
-      </w:r>
-      <w:r>
-        <w:rPr>
-          <w:rFonts w:ascii="华文细黑" w:eastAsia="华文细黑" w:hAnsi="华文细黑" w:hint="eastAsia"/>
-          <w:lang w:eastAsia="zh-TW"/>
-        </w:rPr>
-        <w:t>数据，把根据真</w:t>
-      </w:r>
-      <w:r>
-        <w:rPr>
-          <w:rFonts w:ascii="华文细黑" w:eastAsia="华文细黑" w:hAnsi="华文细黑" w:cs="新細明體" w:hint="eastAsia"/>
-          <w:lang w:eastAsia="zh-TW"/>
-        </w:rPr>
-        <w:t>实</w:t>
-      </w:r>
-      <w:r>
-        <w:rPr>
-          <w:rFonts w:ascii="华文细黑" w:eastAsia="华文细黑" w:hAnsi="华文细黑" w:hint="eastAsia"/>
-          <w:lang w:eastAsia="zh-TW"/>
-        </w:rPr>
-        <w:t>市</w:t>
-      </w:r>
-      <w:r>
-        <w:rPr>
-          <w:rFonts w:ascii="华文细黑" w:eastAsia="华文细黑" w:hAnsi="华文细黑" w:cs="新細明體" w:hint="eastAsia"/>
-          <w:lang w:eastAsia="zh-TW"/>
-        </w:rPr>
-        <w:t>场动态</w:t>
-      </w:r>
-      <w:r>
-        <w:rPr>
-          <w:rFonts w:ascii="华文细黑" w:eastAsia="华文细黑" w:hAnsi="华文细黑" w:hint="eastAsia"/>
-          <w:lang w:eastAsia="zh-TW"/>
-        </w:rPr>
-        <w:t>而反</w:t>
-      </w:r>
-      <w:r>
-        <w:rPr>
-          <w:rFonts w:ascii="华文细黑" w:eastAsia="华文细黑" w:hAnsi="华文细黑" w:cs="新細明體" w:hint="eastAsia"/>
-          <w:lang w:eastAsia="zh-TW"/>
-        </w:rPr>
-        <w:t>应</w:t>
-      </w:r>
-      <w:r>
-        <w:rPr>
-          <w:rFonts w:ascii="华文细黑" w:eastAsia="华文细黑" w:hAnsi="华文细黑" w:hint="eastAsia"/>
-          <w:lang w:eastAsia="zh-TW"/>
-        </w:rPr>
-        <w:t>的</w:t>
-      </w:r>
-      <w:r>
-        <w:rPr>
-          <w:rFonts w:ascii="华文细黑" w:eastAsia="华文细黑" w:hAnsi="华文细黑" w:cs="新細明體" w:hint="eastAsia"/>
-          <w:lang w:eastAsia="zh-TW"/>
-        </w:rPr>
-        <w:t>创</w:t>
-      </w:r>
-      <w:r>
-        <w:rPr>
-          <w:rFonts w:ascii="华文细黑" w:eastAsia="华文细黑" w:hAnsi="华文细黑" w:hint="eastAsia"/>
-          <w:lang w:eastAsia="zh-TW"/>
-        </w:rPr>
-        <w:t>造性行</w:t>
-      </w:r>
-      <w:r>
-        <w:rPr>
-          <w:rFonts w:ascii="华文细黑" w:eastAsia="华文细黑" w:hAnsi="华文细黑" w:cs="新細明體" w:hint="eastAsia"/>
-          <w:lang w:eastAsia="zh-TW"/>
-        </w:rPr>
-        <w:t>为</w:t>
-      </w:r>
-      <w:r>
-        <w:rPr>
-          <w:rFonts w:ascii="华文细黑" w:eastAsia="华文细黑" w:hAnsi="华文细黑" w:hint="eastAsia"/>
-          <w:lang w:eastAsia="zh-TW"/>
-        </w:rPr>
-        <w:t>，根据</w:t>
-      </w:r>
-      <w:r>
-        <w:rPr>
-          <w:rFonts w:ascii="华文细黑" w:eastAsia="华文细黑" w:hAnsi="华文细黑" w:cs="新細明體" w:hint="eastAsia"/>
-          <w:lang w:eastAsia="zh-TW"/>
-        </w:rPr>
-        <w:t>闭环</w:t>
-      </w:r>
-      <w:r>
-        <w:rPr>
-          <w:rFonts w:ascii="华文细黑" w:eastAsia="华文细黑" w:hAnsi="华文细黑" w:hint="eastAsia"/>
-          <w:lang w:eastAsia="zh-TW"/>
-        </w:rPr>
-        <w:t>控制与随机</w:t>
-      </w:r>
-      <w:r>
-        <w:rPr>
-          <w:rFonts w:ascii="华文细黑" w:eastAsia="华文细黑" w:hAnsi="华文细黑" w:cs="新細明體" w:hint="eastAsia"/>
-          <w:lang w:eastAsia="zh-TW"/>
-        </w:rPr>
-        <w:t>过</w:t>
-      </w:r>
-      <w:r>
-        <w:rPr>
-          <w:rFonts w:ascii="华文细黑" w:eastAsia="华文细黑" w:hAnsi="华文细黑" w:hint="eastAsia"/>
-          <w:lang w:eastAsia="zh-TW"/>
-        </w:rPr>
-        <w:t>程</w:t>
-      </w:r>
-      <w:r>
-        <w:rPr>
-          <w:rFonts w:ascii="华文细黑" w:eastAsia="华文细黑" w:hAnsi="华文细黑" w:cs="新細明體" w:hint="eastAsia"/>
-          <w:lang w:eastAsia="zh-TW"/>
-        </w:rPr>
-        <w:t>规</w:t>
-      </w:r>
-      <w:r>
-        <w:rPr>
-          <w:rFonts w:ascii="华文细黑" w:eastAsia="华文细黑" w:hAnsi="华文细黑" w:hint="eastAsia"/>
-          <w:lang w:eastAsia="zh-TW"/>
-        </w:rPr>
-        <w:t>律的信息</w:t>
-      </w:r>
-      <w:r>
-        <w:rPr>
-          <w:rFonts w:ascii="华文细黑" w:eastAsia="华文细黑" w:hAnsi="华文细黑" w:cs="新細明體" w:hint="eastAsia"/>
-          <w:lang w:eastAsia="zh-TW"/>
-        </w:rPr>
-        <w:t>归纳</w:t>
-      </w:r>
-      <w:r>
-        <w:rPr>
-          <w:rFonts w:ascii="华文细黑" w:eastAsia="华文细黑" w:hAnsi="华文细黑" w:hint="eastAsia"/>
-          <w:lang w:eastAsia="zh-TW"/>
-        </w:rPr>
-        <w:t>理</w:t>
-      </w:r>
-      <w:r>
-        <w:rPr>
-          <w:rFonts w:ascii="华文细黑" w:eastAsia="华文细黑" w:hAnsi="华文细黑" w:cs="新細明體" w:hint="eastAsia"/>
-          <w:lang w:eastAsia="zh-TW"/>
-        </w:rPr>
-        <w:t>论</w:t>
-      </w:r>
-      <w:r>
-        <w:rPr>
-          <w:rFonts w:ascii="华文细黑" w:eastAsia="华文细黑" w:hAnsi="华文细黑" w:hint="eastAsia"/>
-          <w:lang w:eastAsia="zh-TW"/>
-        </w:rPr>
-        <w:t>，收</w:t>
-      </w:r>
-      <w:r>
-        <w:rPr>
-          <w:rFonts w:ascii="华文细黑" w:eastAsia="华文细黑" w:hAnsi="华文细黑" w:cs="新細明體" w:hint="eastAsia"/>
-          <w:lang w:eastAsia="zh-TW"/>
-        </w:rPr>
-        <w:t>纳</w:t>
-      </w:r>
-      <w:r>
-        <w:rPr>
-          <w:rFonts w:ascii="华文细黑" w:eastAsia="华文细黑" w:hAnsi="华文细黑" w:hint="eastAsia"/>
-          <w:lang w:eastAsia="zh-TW"/>
-        </w:rPr>
-        <w:t>入通用的知</w:t>
-      </w:r>
-      <w:r>
-        <w:rPr>
-          <w:rFonts w:ascii="华文细黑" w:eastAsia="华文细黑" w:hAnsi="华文细黑" w:cs="新細明體" w:hint="eastAsia"/>
-          <w:lang w:eastAsia="zh-TW"/>
-        </w:rPr>
-        <w:t>识</w:t>
-      </w:r>
-      <w:r>
-        <w:rPr>
-          <w:rFonts w:ascii="华文细黑" w:eastAsia="华文细黑" w:hAnsi="华文细黑" w:hint="eastAsia"/>
-          <w:lang w:eastAsia="zh-TW"/>
-        </w:rPr>
-        <w:t>管理与出版的工具，并将</w:t>
-      </w:r>
-      <w:r>
-        <w:rPr>
-          <w:rFonts w:ascii="华文细黑" w:eastAsia="华文细黑" w:hAnsi="华文细黑" w:cs="新細明體" w:hint="eastAsia"/>
-          <w:lang w:eastAsia="zh-TW"/>
-        </w:rPr>
-        <w:t>这</w:t>
-      </w:r>
-      <w:r>
-        <w:rPr>
-          <w:rFonts w:ascii="华文细黑" w:eastAsia="华文细黑" w:hAnsi="华文细黑" w:hint="eastAsia"/>
-          <w:lang w:eastAsia="zh-TW"/>
-        </w:rPr>
-        <w:t>些学</w:t>
-      </w:r>
-      <w:r>
-        <w:rPr>
-          <w:rFonts w:ascii="华文细黑" w:eastAsia="华文细黑" w:hAnsi="华文细黑" w:cs="新細明體" w:hint="eastAsia"/>
-          <w:lang w:eastAsia="zh-TW"/>
-        </w:rPr>
-        <w:t>习过</w:t>
-      </w:r>
-      <w:r>
-        <w:rPr>
-          <w:rFonts w:ascii="华文细黑" w:eastAsia="华文细黑" w:hAnsi="华文细黑" w:hint="eastAsia"/>
-          <w:lang w:eastAsia="zh-TW"/>
-        </w:rPr>
-        <w:t>程中</w:t>
-      </w:r>
-      <w:r>
-        <w:rPr>
-          <w:rFonts w:ascii="华文细黑" w:eastAsia="华文细黑" w:hAnsi="华文细黑" w:cs="新細明體" w:hint="eastAsia"/>
-          <w:lang w:eastAsia="zh-TW"/>
-        </w:rPr>
-        <w:t>产</w:t>
-      </w:r>
-      <w:r>
-        <w:rPr>
-          <w:rFonts w:ascii="华文细黑" w:eastAsia="华文细黑" w:hAnsi="华文细黑" w:hint="eastAsia"/>
-          <w:lang w:eastAsia="zh-TW"/>
-        </w:rPr>
-        <w:t>生的</w:t>
-      </w:r>
-      <w:r>
-        <w:rPr>
-          <w:rFonts w:ascii="华文细黑" w:eastAsia="华文细黑" w:hAnsi="华文细黑" w:cs="新細明體" w:hint="eastAsia"/>
-          <w:lang w:eastAsia="zh-TW"/>
-        </w:rPr>
-        <w:t>阶</w:t>
-      </w:r>
-      <w:r>
-        <w:rPr>
-          <w:rFonts w:ascii="华文细黑" w:eastAsia="华文细黑" w:hAnsi="华文细黑" w:hint="eastAsia"/>
-          <w:lang w:eastAsia="zh-TW"/>
-        </w:rPr>
-        <w:t>段性内容，持</w:t>
-      </w:r>
-      <w:r>
-        <w:rPr>
-          <w:rFonts w:ascii="华文细黑" w:eastAsia="华文细黑" w:hAnsi="华文细黑" w:cs="新細明體" w:hint="eastAsia"/>
-          <w:lang w:eastAsia="zh-TW"/>
-        </w:rPr>
-        <w:t>续</w:t>
-      </w:r>
-      <w:r>
-        <w:rPr>
-          <w:rFonts w:ascii="华文细黑" w:eastAsia="华文细黑" w:hAnsi="华文细黑" w:hint="eastAsia"/>
-          <w:lang w:eastAsia="zh-TW"/>
-        </w:rPr>
-        <w:t>地使用互</w:t>
-      </w:r>
-      <w:r>
-        <w:rPr>
-          <w:rFonts w:ascii="华文细黑" w:eastAsia="华文细黑" w:hAnsi="华文细黑" w:cs="新細明體" w:hint="eastAsia"/>
-          <w:lang w:eastAsia="zh-TW"/>
-        </w:rPr>
-        <w:t>联</w:t>
-      </w:r>
-      <w:r>
-        <w:rPr>
-          <w:rFonts w:ascii="华文细黑" w:eastAsia="华文细黑" w:hAnsi="华文细黑" w:hint="eastAsia"/>
-          <w:lang w:eastAsia="zh-TW"/>
-        </w:rPr>
-        <w:t>网技</w:t>
-      </w:r>
-      <w:r>
-        <w:rPr>
-          <w:rFonts w:ascii="华文细黑" w:eastAsia="华文细黑" w:hAnsi="华文细黑" w:cs="新細明體" w:hint="eastAsia"/>
-          <w:lang w:eastAsia="zh-TW"/>
-        </w:rPr>
-        <w:t>术</w:t>
-      </w:r>
-      <w:r>
-        <w:rPr>
-          <w:rFonts w:ascii="华文细黑" w:eastAsia="华文细黑" w:hAnsi="华文细黑" w:hint="eastAsia"/>
-          <w:lang w:eastAsia="zh-TW"/>
-        </w:rPr>
-        <w:t>公开</w:t>
-      </w:r>
-      <w:r>
-        <w:rPr>
-          <w:rFonts w:ascii="华文细黑" w:eastAsia="华文细黑" w:hAnsi="华文细黑" w:cs="新細明體" w:hint="eastAsia"/>
-          <w:lang w:eastAsia="zh-TW"/>
-        </w:rPr>
-        <w:t>发</w:t>
-      </w:r>
-      <w:r>
-        <w:rPr>
-          <w:rFonts w:ascii="华文细黑" w:eastAsia="华文细黑" w:hAnsi="华文细黑" w:hint="eastAsia"/>
-          <w:lang w:eastAsia="zh-TW"/>
-        </w:rPr>
-        <w:t>布并采集回</w:t>
-      </w:r>
-      <w:r>
-        <w:rPr>
-          <w:rFonts w:ascii="华文细黑" w:eastAsia="华文细黑" w:hAnsi="华文细黑" w:cs="新細明體" w:hint="eastAsia"/>
-          <w:lang w:eastAsia="zh-TW"/>
-        </w:rPr>
-        <w:t>馈</w:t>
-      </w:r>
-      <w:r>
-        <w:rPr>
-          <w:rFonts w:ascii="华文细黑" w:eastAsia="华文细黑" w:hAnsi="华文细黑" w:hint="eastAsia"/>
-          <w:lang w:eastAsia="zh-TW"/>
-        </w:rPr>
-        <w:t>。而参与</w:t>
-      </w:r>
-      <w:r>
-        <w:rPr>
-          <w:rFonts w:ascii="华文细黑" w:eastAsia="华文细黑" w:hAnsi="华文细黑" w:cs="新細明體" w:hint="eastAsia"/>
-          <w:lang w:eastAsia="zh-TW"/>
-        </w:rPr>
-        <w:t>这</w:t>
-      </w:r>
-      <w:r>
-        <w:rPr>
-          <w:rFonts w:ascii="华文细黑" w:eastAsia="华文细黑" w:hAnsi="华文细黑" w:hint="eastAsia"/>
-          <w:lang w:eastAsia="zh-TW"/>
-        </w:rPr>
-        <w:t>一套知</w:t>
-      </w:r>
-      <w:r>
-        <w:rPr>
-          <w:rFonts w:ascii="华文细黑" w:eastAsia="华文细黑" w:hAnsi="华文细黑" w:cs="新細明體" w:hint="eastAsia"/>
-          <w:lang w:eastAsia="zh-TW"/>
-        </w:rPr>
-        <w:t>识</w:t>
-      </w:r>
-      <w:r>
-        <w:rPr>
-          <w:rFonts w:ascii="华文细黑" w:eastAsia="华文细黑" w:hAnsi="华文细黑" w:hint="eastAsia"/>
-          <w:lang w:eastAsia="zh-TW"/>
-        </w:rPr>
-        <w:t>管理系</w:t>
-      </w:r>
-      <w:r>
-        <w:rPr>
-          <w:rFonts w:ascii="华文细黑" w:eastAsia="华文细黑" w:hAnsi="华文细黑" w:cs="新細明體" w:hint="eastAsia"/>
-          <w:lang w:eastAsia="zh-TW"/>
-        </w:rPr>
-        <w:t>统</w:t>
-      </w:r>
-      <w:r>
-        <w:rPr>
-          <w:rFonts w:ascii="华文细黑" w:eastAsia="华文细黑" w:hAnsi="华文细黑" w:hint="eastAsia"/>
-          <w:lang w:eastAsia="zh-TW"/>
-        </w:rPr>
-        <w:t>开</w:t>
-      </w:r>
-      <w:r>
-        <w:rPr>
-          <w:rFonts w:ascii="华文细黑" w:eastAsia="华文细黑" w:hAnsi="华文细黑" w:cs="新細明體" w:hint="eastAsia"/>
-          <w:lang w:eastAsia="zh-TW"/>
-        </w:rPr>
-        <w:t>发</w:t>
-      </w:r>
-      <w:r>
-        <w:rPr>
-          <w:rFonts w:ascii="华文细黑" w:eastAsia="华文细黑" w:hAnsi="华文细黑" w:hint="eastAsia"/>
-          <w:lang w:eastAsia="zh-TW"/>
-        </w:rPr>
-        <w:t>的所有人</w:t>
-      </w:r>
-      <w:r>
-        <w:rPr>
-          <w:rFonts w:ascii="华文细黑" w:eastAsia="华文细黑" w:hAnsi="华文细黑" w:cs="新細明體" w:hint="eastAsia"/>
-          <w:lang w:eastAsia="zh-TW"/>
-        </w:rPr>
-        <w:t>员</w:t>
-      </w:r>
-      <w:r>
-        <w:rPr>
-          <w:rFonts w:ascii="华文细黑" w:eastAsia="华文细黑" w:hAnsi="华文细黑" w:hint="eastAsia"/>
-          <w:lang w:eastAsia="zh-TW"/>
-        </w:rPr>
-        <w:t>，将依托于一个定</w:t>
-      </w:r>
-      <w:r>
-        <w:rPr>
-          <w:rFonts w:ascii="华文细黑" w:eastAsia="华文细黑" w:hAnsi="华文细黑" w:cs="新細明體" w:hint="eastAsia"/>
-          <w:lang w:eastAsia="zh-TW"/>
-        </w:rPr>
-        <w:t>义</w:t>
-      </w:r>
-      <w:r>
-        <w:rPr>
-          <w:rFonts w:ascii="华文细黑" w:eastAsia="华文细黑" w:hAnsi="华文细黑" w:hint="eastAsia"/>
-          <w:lang w:eastAsia="zh-TW"/>
-        </w:rPr>
-        <w:t>“可</w:t>
-      </w:r>
-      <w:r>
-        <w:rPr>
-          <w:rFonts w:ascii="华文细黑" w:eastAsia="华文细黑" w:hAnsi="华文细黑" w:cs="新細明體" w:hint="eastAsia"/>
-          <w:lang w:eastAsia="zh-TW"/>
-        </w:rPr>
-        <w:t>计</w:t>
-      </w:r>
-      <w:r>
-        <w:rPr>
-          <w:rFonts w:ascii="华文细黑" w:eastAsia="华文细黑" w:hAnsi="华文细黑" w:hint="eastAsia"/>
-          <w:lang w:eastAsia="zh-TW"/>
-        </w:rPr>
-        <w:t>算</w:t>
-      </w:r>
-      <w:r>
-        <w:rPr>
-          <w:rFonts w:ascii="华文细黑" w:eastAsia="华文细黑" w:hAnsi="华文细黑" w:cs="新細明體" w:hint="eastAsia"/>
-          <w:lang w:eastAsia="zh-TW"/>
-        </w:rPr>
-        <w:t>词汇</w:t>
-      </w:r>
-      <w:r>
-        <w:rPr>
-          <w:rFonts w:ascii="华文细黑" w:eastAsia="华文细黑" w:hAnsi="华文细黑" w:hint="eastAsia"/>
-          <w:lang w:eastAsia="zh-TW"/>
-        </w:rPr>
-        <w:t>”的网</w:t>
-      </w:r>
-      <w:r>
-        <w:rPr>
-          <w:rFonts w:ascii="华文细黑" w:eastAsia="华文细黑" w:hAnsi="华文细黑" w:cs="新細明體" w:hint="eastAsia"/>
-          <w:lang w:eastAsia="zh-TW"/>
-        </w:rPr>
-        <w:t>络</w:t>
-      </w:r>
-      <w:r>
-        <w:rPr>
-          <w:rFonts w:ascii="华文细黑" w:eastAsia="华文细黑" w:hAnsi="华文细黑" w:hint="eastAsia"/>
-          <w:lang w:eastAsia="zh-TW"/>
-        </w:rPr>
-        <w:t>化辞典（如</w:t>
-      </w:r>
-      <w:r>
-        <w:rPr>
-          <w:rFonts w:ascii="华文细黑" w:eastAsia="华文细黑" w:hAnsi="华文细黑"/>
-          <w:lang w:eastAsia="zh-TW"/>
-        </w:rPr>
-        <w:t>MediaWiki</w:t>
-      </w:r>
-      <w:r>
-        <w:rPr>
-          <w:rFonts w:ascii="华文细黑" w:eastAsia="华文细黑" w:hAnsi="华文细黑" w:hint="eastAsia"/>
-          <w:lang w:eastAsia="zh-TW"/>
-        </w:rPr>
-        <w:t>）的</w:t>
-      </w:r>
-      <w:r>
-        <w:rPr>
-          <w:rFonts w:ascii="华文细黑" w:eastAsia="华文细黑" w:hAnsi="华文细黑" w:cs="新細明體" w:hint="eastAsia"/>
-          <w:lang w:eastAsia="zh-TW"/>
-        </w:rPr>
-        <w:t>编</w:t>
-      </w:r>
-      <w:r>
-        <w:rPr>
-          <w:rFonts w:ascii="华文细黑" w:eastAsia="华文细黑" w:hAnsi="华文细黑" w:hint="eastAsia"/>
-          <w:lang w:eastAsia="zh-TW"/>
-        </w:rPr>
-        <w:t>撰流程，以及</w:t>
-      </w:r>
-      <w:r>
-        <w:rPr>
-          <w:rFonts w:ascii="华文细黑" w:eastAsia="华文细黑" w:hAnsi="华文细黑" w:cs="新細明體" w:hint="eastAsia"/>
-          <w:lang w:eastAsia="zh-TW"/>
-        </w:rPr>
-        <w:t>现</w:t>
-      </w:r>
-      <w:r>
-        <w:rPr>
-          <w:rFonts w:ascii="华文细黑" w:eastAsia="华文细黑" w:hAnsi="华文细黑" w:hint="eastAsia"/>
-          <w:lang w:eastAsia="zh-TW"/>
-        </w:rPr>
-        <w:t>有的多模</w:t>
-      </w:r>
-      <w:r>
-        <w:rPr>
-          <w:rFonts w:ascii="华文细黑" w:eastAsia="华文细黑" w:hAnsi="华文细黑" w:cs="新細明體" w:hint="eastAsia"/>
-          <w:lang w:eastAsia="zh-TW"/>
-        </w:rPr>
-        <w:t>态</w:t>
-      </w:r>
-      <w:r>
-        <w:rPr>
-          <w:rFonts w:ascii="华文细黑" w:eastAsia="华文细黑" w:hAnsi="华文细黑" w:hint="eastAsia"/>
-          <w:lang w:eastAsia="zh-TW"/>
-        </w:rPr>
-        <w:t>“形式化</w:t>
-      </w:r>
-      <w:r>
-        <w:rPr>
-          <w:rFonts w:ascii="华文细黑" w:eastAsia="华文细黑" w:hAnsi="华文细黑" w:cs="新細明體" w:hint="eastAsia"/>
-          <w:lang w:eastAsia="zh-TW"/>
-        </w:rPr>
-        <w:t>语</w:t>
-      </w:r>
-      <w:r>
-        <w:rPr>
-          <w:rFonts w:ascii="华文细黑" w:eastAsia="华文细黑" w:hAnsi="华文细黑" w:hint="eastAsia"/>
-          <w:lang w:eastAsia="zh-TW"/>
-        </w:rPr>
-        <w:t>言”（如</w:t>
-      </w:r>
-      <w:r>
-        <w:rPr>
-          <w:rFonts w:ascii="华文细黑" w:eastAsia="华文细黑" w:hAnsi="华文细黑"/>
-          <w:lang w:eastAsia="zh-TW"/>
-        </w:rPr>
-        <w:t>NetLogo</w:t>
-      </w:r>
-      <w:r>
-        <w:rPr>
-          <w:rFonts w:ascii="华文细黑" w:eastAsia="华文细黑" w:hAnsi="华文细黑" w:hint="eastAsia"/>
-          <w:lang w:eastAsia="zh-TW"/>
-        </w:rPr>
-        <w:t>）的可</w:t>
-      </w:r>
-      <w:r>
-        <w:rPr>
-          <w:rFonts w:ascii="华文细黑" w:eastAsia="华文细黑" w:hAnsi="华文细黑" w:cs="新細明體" w:hint="eastAsia"/>
-          <w:lang w:eastAsia="zh-TW"/>
-        </w:rPr>
-        <w:t>计</w:t>
-      </w:r>
-      <w:r>
-        <w:rPr>
-          <w:rFonts w:ascii="华文细黑" w:eastAsia="华文细黑" w:hAnsi="华文细黑" w:hint="eastAsia"/>
-          <w:lang w:eastAsia="zh-TW"/>
-        </w:rPr>
-        <w:t>算信息的</w:t>
-      </w:r>
-      <w:r>
-        <w:rPr>
-          <w:rFonts w:ascii="华文细黑" w:eastAsia="华文细黑" w:hAnsi="华文细黑" w:cs="新細明體" w:hint="eastAsia"/>
-          <w:lang w:eastAsia="zh-TW"/>
-        </w:rPr>
-        <w:t>编码</w:t>
-      </w:r>
-      <w:r>
-        <w:rPr>
-          <w:rFonts w:ascii="华文细黑" w:eastAsia="华文细黑" w:hAnsi="华文细黑" w:hint="eastAsia"/>
-          <w:lang w:eastAsia="zh-TW"/>
-        </w:rPr>
-        <w:t>格式，</w:t>
-      </w:r>
-      <w:r>
-        <w:rPr>
-          <w:rFonts w:ascii="华文细黑" w:eastAsia="华文细黑" w:hAnsi="华文细黑" w:cs="新細明體" w:hint="eastAsia"/>
-          <w:lang w:eastAsia="zh-TW"/>
-        </w:rPr>
-        <w:t>为</w:t>
-      </w:r>
-      <w:r>
-        <w:rPr>
-          <w:rFonts w:ascii="华文细黑" w:eastAsia="华文细黑" w:hAnsi="华文细黑" w:hint="eastAsia"/>
-          <w:lang w:eastAsia="zh-TW"/>
-        </w:rPr>
-        <w:t>不同具体</w:t>
-      </w:r>
-      <w:r>
-        <w:rPr>
-          <w:rFonts w:ascii="华文细黑" w:eastAsia="华文细黑" w:hAnsi="华文细黑" w:cs="新細明體" w:hint="eastAsia"/>
-          <w:lang w:eastAsia="zh-TW"/>
-        </w:rPr>
-        <w:t>项</w:t>
-      </w:r>
-      <w:r>
-        <w:rPr>
-          <w:rFonts w:ascii="华文细黑" w:eastAsia="华文细黑" w:hAnsi="华文细黑" w:hint="eastAsia"/>
-          <w:lang w:eastAsia="zh-TW"/>
-        </w:rPr>
-        <w:t>目案例和</w:t>
-      </w:r>
-      <w:r>
-        <w:rPr>
-          <w:rFonts w:ascii="华文细黑" w:eastAsia="华文细黑" w:hAnsi="华文细黑" w:cs="新細明體" w:hint="eastAsia"/>
-          <w:lang w:eastAsia="zh-TW"/>
-        </w:rPr>
-        <w:t>规</w:t>
-      </w:r>
-      <w:r>
-        <w:rPr>
-          <w:rFonts w:ascii="华文细黑" w:eastAsia="华文细黑" w:hAnsi="华文细黑" w:hint="eastAsia"/>
-          <w:lang w:eastAsia="zh-TW"/>
-        </w:rPr>
-        <w:t>模化</w:t>
-      </w:r>
-      <w:r>
-        <w:rPr>
-          <w:rFonts w:ascii="华文细黑" w:eastAsia="华文细黑" w:hAnsi="华文细黑" w:cs="新細明體" w:hint="eastAsia"/>
-          <w:lang w:eastAsia="zh-TW"/>
-        </w:rPr>
-        <w:t>经济</w:t>
-      </w:r>
-      <w:r>
-        <w:rPr>
-          <w:rFonts w:ascii="华文细黑" w:eastAsia="华文细黑" w:hAnsi="华文细黑" w:hint="eastAsia"/>
-          <w:lang w:eastAsia="zh-TW"/>
-        </w:rPr>
-        <w:t>行</w:t>
-      </w:r>
-      <w:r>
-        <w:rPr>
-          <w:rFonts w:ascii="华文细黑" w:eastAsia="华文细黑" w:hAnsi="华文细黑" w:cs="新細明體" w:hint="eastAsia"/>
-          <w:lang w:eastAsia="zh-TW"/>
-        </w:rPr>
-        <w:t>为</w:t>
-      </w:r>
-      <w:r>
-        <w:rPr>
-          <w:rFonts w:ascii="华文细黑" w:eastAsia="华文细黑" w:hAnsi="华文细黑" w:hint="eastAsia"/>
-          <w:lang w:eastAsia="zh-TW"/>
-        </w:rPr>
-        <w:t>的</w:t>
-      </w:r>
-      <w:r>
-        <w:rPr>
-          <w:rFonts w:ascii="华文细黑" w:eastAsia="华文细黑" w:hAnsi="华文细黑" w:cs="新細明體" w:hint="eastAsia"/>
-          <w:lang w:eastAsia="zh-TW"/>
-        </w:rPr>
-        <w:t>应</w:t>
-      </w:r>
-      <w:r>
-        <w:rPr>
-          <w:rFonts w:ascii="华文细黑" w:eastAsia="华文细黑" w:hAnsi="华文细黑" w:hint="eastAsia"/>
-          <w:lang w:eastAsia="zh-TW"/>
-        </w:rPr>
-        <w:t>用</w:t>
-      </w:r>
-      <w:r>
-        <w:rPr>
-          <w:rFonts w:ascii="华文细黑" w:eastAsia="华文细黑" w:hAnsi="华文细黑" w:cs="新細明體" w:hint="eastAsia"/>
-          <w:lang w:eastAsia="zh-TW"/>
-        </w:rPr>
-        <w:t>场</w:t>
-      </w:r>
-      <w:r>
-        <w:rPr>
-          <w:rFonts w:ascii="华文细黑" w:eastAsia="华文细黑" w:hAnsi="华文细黑" w:hint="eastAsia"/>
-          <w:lang w:eastAsia="zh-TW"/>
-        </w:rPr>
-        <w:t>景，提出一套系</w:t>
-      </w:r>
-      <w:r>
-        <w:rPr>
-          <w:rFonts w:ascii="华文细黑" w:eastAsia="华文细黑" w:hAnsi="华文细黑" w:cs="新細明體" w:hint="eastAsia"/>
-          <w:lang w:eastAsia="zh-TW"/>
-        </w:rPr>
-        <w:t>统设计</w:t>
-      </w:r>
-      <w:r>
-        <w:rPr>
-          <w:rFonts w:ascii="华文细黑" w:eastAsia="华文细黑" w:hAnsi="华文细黑" w:hint="eastAsia"/>
-          <w:lang w:eastAsia="zh-TW"/>
-        </w:rPr>
-        <w:t>任</w:t>
-      </w:r>
-      <w:r>
-        <w:rPr>
-          <w:rFonts w:ascii="华文细黑" w:eastAsia="华文细黑" w:hAnsi="华文细黑" w:cs="新細明體" w:hint="eastAsia"/>
-          <w:lang w:eastAsia="zh-TW"/>
-        </w:rPr>
-        <w:t>务</w:t>
-      </w:r>
-      <w:r>
-        <w:rPr>
-          <w:rFonts w:ascii="华文细黑" w:eastAsia="华文细黑" w:hAnsi="华文细黑" w:hint="eastAsia"/>
-          <w:lang w:eastAsia="zh-TW"/>
-        </w:rPr>
-        <w:t>的信息分</w:t>
-      </w:r>
-      <w:r>
-        <w:rPr>
-          <w:rFonts w:ascii="华文细黑" w:eastAsia="华文细黑" w:hAnsi="华文细黑" w:cs="新細明體" w:hint="eastAsia"/>
-          <w:lang w:eastAsia="zh-TW"/>
-        </w:rPr>
-        <w:t>类标</w:t>
-      </w:r>
-      <w:r>
-        <w:rPr>
-          <w:rFonts w:ascii="华文细黑" w:eastAsia="华文细黑" w:hAnsi="华文细黑" w:hint="eastAsia"/>
-          <w:lang w:eastAsia="zh-TW"/>
-        </w:rPr>
-        <w:t>准。</w:t>
-      </w:r>
-      <w:r>
-        <w:rPr>
-          <w:rFonts w:ascii="华文细黑" w:eastAsia="华文细黑" w:hAnsi="华文细黑" w:cs="新細明體" w:hint="eastAsia"/>
-          <w:lang w:eastAsia="zh-TW"/>
-        </w:rPr>
-        <w:t>这</w:t>
-      </w:r>
-      <w:r>
-        <w:rPr>
-          <w:rFonts w:ascii="华文细黑" w:eastAsia="华文细黑" w:hAnsi="华文细黑"/>
-          <w:lang w:eastAsia="zh-TW"/>
-        </w:rPr>
-        <w:t>A</w:t>
-      </w:r>
-      <w:r>
-        <w:rPr>
-          <w:rFonts w:ascii="华文细黑" w:eastAsia="华文细黑" w:hAnsi="华文细黑" w:hint="eastAsia"/>
-          <w:lang w:eastAsia="zh-TW"/>
-        </w:rPr>
-        <w:t>，</w:t>
-      </w:r>
-      <w:r>
-        <w:rPr>
-          <w:rFonts w:ascii="华文细黑" w:eastAsia="华文细黑" w:hAnsi="华文细黑"/>
-          <w:lang w:eastAsia="zh-TW"/>
-        </w:rPr>
-        <w:t>B</w:t>
-      </w:r>
-      <w:r>
-        <w:rPr>
-          <w:rFonts w:ascii="华文细黑" w:eastAsia="华文细黑" w:hAnsi="华文细黑" w:hint="eastAsia"/>
-          <w:lang w:eastAsia="zh-TW"/>
-        </w:rPr>
-        <w:t>，</w:t>
-      </w:r>
-      <w:r>
-        <w:rPr>
-          <w:rFonts w:ascii="华文细黑" w:eastAsia="华文细黑" w:hAnsi="华文细黑"/>
-          <w:lang w:eastAsia="zh-TW"/>
-        </w:rPr>
-        <w:t>C</w:t>
-      </w:r>
-      <w:r>
-        <w:rPr>
-          <w:rFonts w:ascii="华文细黑" w:eastAsia="华文细黑" w:hAnsi="华文细黑" w:hint="eastAsia"/>
-          <w:lang w:eastAsia="zh-TW"/>
-        </w:rPr>
-        <w:t>三</w:t>
-      </w:r>
-      <w:r>
-        <w:rPr>
-          <w:rFonts w:ascii="华文细黑" w:eastAsia="华文细黑" w:hAnsi="华文细黑" w:cs="新細明體" w:hint="eastAsia"/>
-          <w:lang w:eastAsia="zh-TW"/>
-        </w:rPr>
-        <w:t>类</w:t>
-      </w:r>
-      <w:r>
-        <w:rPr>
-          <w:rFonts w:ascii="华文细黑" w:eastAsia="华文细黑" w:hAnsi="华文细黑" w:hint="eastAsia"/>
-          <w:lang w:eastAsia="zh-TW"/>
-        </w:rPr>
-        <w:t>系</w:t>
-      </w:r>
-      <w:r>
-        <w:rPr>
-          <w:rFonts w:ascii="华文细黑" w:eastAsia="华文细黑" w:hAnsi="华文细黑" w:cs="新細明體" w:hint="eastAsia"/>
-          <w:lang w:eastAsia="zh-TW"/>
-        </w:rPr>
-        <w:t>统设计</w:t>
-      </w:r>
-      <w:r>
-        <w:rPr>
-          <w:rFonts w:ascii="华文细黑" w:eastAsia="华文细黑" w:hAnsi="华文细黑" w:hint="eastAsia"/>
-          <w:lang w:eastAsia="zh-TW"/>
-        </w:rPr>
-        <w:t>人</w:t>
-      </w:r>
-      <w:r>
-        <w:rPr>
-          <w:rFonts w:ascii="华文细黑" w:eastAsia="华文细黑" w:hAnsi="华文细黑" w:cs="新細明體" w:hint="eastAsia"/>
-          <w:lang w:eastAsia="zh-TW"/>
-        </w:rPr>
-        <w:t>员</w:t>
-      </w:r>
-      <w:r>
-        <w:rPr>
-          <w:rFonts w:ascii="华文细黑" w:eastAsia="华文细黑" w:hAnsi="华文细黑" w:hint="eastAsia"/>
-          <w:lang w:eastAsia="zh-TW"/>
-        </w:rPr>
-        <w:t>的学</w:t>
-      </w:r>
-      <w:r>
-        <w:rPr>
-          <w:rFonts w:ascii="华文细黑" w:eastAsia="华文细黑" w:hAnsi="华文细黑" w:cs="新細明體" w:hint="eastAsia"/>
-          <w:lang w:eastAsia="zh-TW"/>
-        </w:rPr>
-        <w:t>习</w:t>
-      </w:r>
-      <w:r>
-        <w:rPr>
-          <w:rFonts w:ascii="华文细黑" w:eastAsia="华文细黑" w:hAnsi="华文细黑" w:hint="eastAsia"/>
-          <w:lang w:eastAsia="zh-TW"/>
-        </w:rPr>
-        <w:t>任</w:t>
-      </w:r>
-      <w:r>
-        <w:rPr>
-          <w:rFonts w:ascii="华文细黑" w:eastAsia="华文细黑" w:hAnsi="华文细黑" w:cs="新細明體" w:hint="eastAsia"/>
-          <w:lang w:eastAsia="zh-TW"/>
-        </w:rPr>
-        <w:t>务</w:t>
-      </w:r>
-      <w:r>
-        <w:rPr>
-          <w:rFonts w:ascii="华文细黑" w:eastAsia="华文细黑" w:hAnsi="华文细黑" w:hint="eastAsia"/>
-          <w:lang w:eastAsia="zh-TW"/>
-        </w:rPr>
-        <w:t>，包括全球各地的</w:t>
-      </w:r>
-      <w:r>
-        <w:rPr>
-          <w:rFonts w:ascii="华文细黑" w:eastAsia="华文细黑" w:hAnsi="华文细黑" w:cs="新細明體" w:hint="eastAsia"/>
-          <w:lang w:eastAsia="zh-TW"/>
-        </w:rPr>
-        <w:t>现场</w:t>
-      </w:r>
-      <w:r>
-        <w:rPr>
-          <w:rFonts w:ascii="华文细黑" w:eastAsia="华文细黑" w:hAnsi="华文细黑" w:hint="eastAsia"/>
-          <w:lang w:eastAsia="zh-TW"/>
-        </w:rPr>
-        <w:t>探</w:t>
-      </w:r>
-      <w:r>
-        <w:rPr>
-          <w:rFonts w:ascii="华文细黑" w:eastAsia="华文细黑" w:hAnsi="华文细黑" w:cs="新細明體" w:hint="eastAsia"/>
-          <w:lang w:eastAsia="zh-TW"/>
-        </w:rPr>
-        <w:t>访</w:t>
-      </w:r>
-      <w:r>
-        <w:rPr>
-          <w:rFonts w:ascii="华文细黑" w:eastAsia="华文细黑" w:hAnsi="华文细黑" w:hint="eastAsia"/>
-          <w:lang w:eastAsia="zh-TW"/>
-        </w:rPr>
-        <w:t>，以及根据</w:t>
-      </w:r>
-      <w:r>
-        <w:rPr>
-          <w:rFonts w:ascii="华文细黑" w:eastAsia="华文细黑" w:hAnsi="华文细黑" w:cs="新細明體" w:hint="eastAsia"/>
-          <w:lang w:eastAsia="zh-TW"/>
-        </w:rPr>
-        <w:t>计</w:t>
-      </w:r>
-      <w:r>
-        <w:rPr>
-          <w:rFonts w:ascii="华文细黑" w:eastAsia="华文细黑" w:hAnsi="华文细黑" w:hint="eastAsia"/>
-          <w:lang w:eastAsia="zh-TW"/>
-        </w:rPr>
-        <w:t>算科学的</w:t>
-      </w:r>
-      <w:r>
-        <w:rPr>
-          <w:rFonts w:ascii="华文细黑" w:eastAsia="华文细黑" w:hAnsi="华文细黑" w:cs="新細明體" w:hint="eastAsia"/>
-          <w:lang w:eastAsia="zh-TW"/>
-        </w:rPr>
-        <w:t>逻辑论证</w:t>
-      </w:r>
-      <w:r>
-        <w:rPr>
-          <w:rFonts w:ascii="华文细黑" w:eastAsia="华文细黑" w:hAnsi="华文细黑" w:hint="eastAsia"/>
-          <w:lang w:eastAsia="zh-TW"/>
-        </w:rPr>
-        <w:t>方式，重新</w:t>
-      </w:r>
-      <w:r>
-        <w:rPr>
-          <w:rFonts w:ascii="华文细黑" w:eastAsia="华文细黑" w:hAnsi="华文细黑" w:cs="新細明體" w:hint="eastAsia"/>
-          <w:lang w:eastAsia="zh-TW"/>
-        </w:rPr>
-        <w:t>审视</w:t>
-      </w:r>
-      <w:r>
-        <w:rPr>
-          <w:rFonts w:ascii="华文细黑" w:eastAsia="华文细黑" w:hAnsi="华文细黑" w:hint="eastAsia"/>
-          <w:lang w:eastAsia="zh-TW"/>
-        </w:rPr>
-        <w:t>并</w:t>
-      </w:r>
-      <w:r>
-        <w:rPr>
-          <w:rFonts w:ascii="华文细黑" w:eastAsia="华文细黑" w:hAnsi="华文细黑" w:cs="新細明體" w:hint="eastAsia"/>
-          <w:lang w:eastAsia="zh-TW"/>
-        </w:rPr>
-        <w:t>总结</w:t>
-      </w:r>
-      <w:r>
-        <w:rPr>
-          <w:rFonts w:ascii="华文细黑" w:eastAsia="华文细黑" w:hAnsi="华文细黑" w:hint="eastAsia"/>
-          <w:lang w:eastAsia="zh-TW"/>
-        </w:rPr>
-        <w:t>技</w:t>
-      </w:r>
-      <w:r>
-        <w:rPr>
-          <w:rFonts w:ascii="华文细黑" w:eastAsia="华文细黑" w:hAnsi="华文细黑" w:cs="新細明體" w:hint="eastAsia"/>
-          <w:lang w:eastAsia="zh-TW"/>
-        </w:rPr>
-        <w:t>术</w:t>
-      </w:r>
-      <w:r>
-        <w:rPr>
-          <w:rFonts w:ascii="华文细黑" w:eastAsia="华文细黑" w:hAnsi="华文细黑" w:hint="eastAsia"/>
-          <w:lang w:eastAsia="zh-TW"/>
-        </w:rPr>
-        <w:t>、市</w:t>
-      </w:r>
-      <w:r>
-        <w:rPr>
-          <w:rFonts w:ascii="华文细黑" w:eastAsia="华文细黑" w:hAnsi="华文细黑" w:cs="新細明體" w:hint="eastAsia"/>
-          <w:lang w:eastAsia="zh-TW"/>
-        </w:rPr>
-        <w:t>场</w:t>
-      </w:r>
-      <w:r>
-        <w:rPr>
-          <w:rFonts w:ascii="华文细黑" w:eastAsia="华文细黑" w:hAnsi="华文细黑" w:hint="eastAsia"/>
-          <w:lang w:eastAsia="zh-TW"/>
-        </w:rPr>
-        <w:t>、政策、与媒体</w:t>
-      </w:r>
-      <w:r>
-        <w:rPr>
-          <w:rFonts w:ascii="华文细黑" w:eastAsia="华文细黑" w:hAnsi="华文细黑" w:cs="新細明體" w:hint="eastAsia"/>
-          <w:lang w:eastAsia="zh-TW"/>
-        </w:rPr>
-        <w:t>传</w:t>
-      </w:r>
-      <w:r>
-        <w:rPr>
-          <w:rFonts w:ascii="华文细黑" w:eastAsia="华文细黑" w:hAnsi="华文细黑" w:hint="eastAsia"/>
-          <w:lang w:eastAsia="zh-TW"/>
-        </w:rPr>
-        <w:t>播机会的</w:t>
-      </w:r>
-      <w:r>
-        <w:rPr>
-          <w:rFonts w:ascii="华文细黑" w:eastAsia="华文细黑" w:hAnsi="华文细黑" w:cs="新細明體" w:hint="eastAsia"/>
-          <w:lang w:eastAsia="zh-TW"/>
-        </w:rPr>
-        <w:t>编码</w:t>
-      </w:r>
-      <w:r>
-        <w:rPr>
-          <w:rFonts w:ascii="华文细黑" w:eastAsia="华文细黑" w:hAnsi="华文细黑" w:hint="eastAsia"/>
-          <w:lang w:eastAsia="zh-TW"/>
-        </w:rPr>
-        <w:t>与</w:t>
-      </w:r>
-      <w:r>
-        <w:rPr>
-          <w:rFonts w:ascii="华文细黑" w:eastAsia="华文细黑" w:hAnsi="华文细黑" w:cs="新細明體" w:hint="eastAsia"/>
-          <w:lang w:eastAsia="zh-TW"/>
-        </w:rPr>
-        <w:t>计</w:t>
-      </w:r>
-      <w:r>
-        <w:rPr>
-          <w:rFonts w:ascii="华文细黑" w:eastAsia="华文细黑" w:hAnsi="华文细黑" w:hint="eastAsia"/>
-          <w:lang w:eastAsia="zh-TW"/>
-        </w:rPr>
-        <w:t>算方法。三</w:t>
+          <w:rFonts w:ascii="华文细黑" w:eastAsia="华文细黑" w:hAnsi="华文细黑" w:hint="eastAsia"/>
+          <w:lang w:eastAsia="zh-TW"/>
+        </w:rPr>
+        <w:t>方法。三</w:t>
       </w:r>
       <w:r>
         <w:rPr>

</xml_diff>